<commit_message>
At the start of Exercise 36
</commit_message>
<xml_diff>
--- a/Python Dictionary, Notes, Tips & Tricks.docx
+++ b/Python Dictionary, Notes, Tips & Tricks.docx
@@ -9,31 +9,9 @@
         <w:jc w:val="center"/>
       </w:pPr>
       <w:r>
-        <w:t>Python Dictionary</w:t>
-      </w:r>
-    </w:p>
-    <w:p>
-      <w:pPr>
-        <w:pStyle w:val="Heading1"/>
-        <w:jc w:val="center"/>
-      </w:pPr>
-      <w:r>
-        <w:rPr>
-          <w:i/>
-        </w:rPr>
-        <w:t>Learning</w:t>
-      </w:r>
-      <w:r>
-        <w:rPr>
-          <w:i/>
-        </w:rPr>
-        <w:t xml:space="preserve"> Python the Hard Way</w:t>
-      </w:r>
-      <w:r>
-        <w:t>, Exercise 22</w:t>
-      </w:r>
-    </w:p>
-    <w:p/>
+        <w:t>Python Notes, Tips &amp; Tricks</w:t>
+      </w:r>
+    </w:p>
     <w:p>
       <w:pPr>
         <w:pStyle w:val="Heading2"/>
@@ -375,8 +353,6 @@
       <w:r>
         <w:t>set</w:t>
       </w:r>
-      <w:bookmarkStart w:id="0" w:name="_GoBack"/>
-      <w:bookmarkEnd w:id="0"/>
       <w:r>
         <w:t xml:space="preserve"> (this is also known as its </w:t>
       </w:r>
@@ -1365,21 +1341,7 @@
         <w:rPr>
           <w:i/>
         </w:rPr>
-        <w:t>if [</w:t>
-      </w:r>
-      <w:proofErr w:type="spellStart"/>
-      <w:r>
-        <w:rPr>
-          <w:i/>
-        </w:rPr>
-        <w:t>elif</w:t>
-      </w:r>
-      <w:proofErr w:type="spellEnd"/>
-      <w:r>
-        <w:rPr>
-          <w:i/>
-        </w:rPr>
-        <w:t>, else]</w:t>
+        <w:t>if [elif, else]</w:t>
       </w:r>
       <w:r>
         <w:tab/>
@@ -1401,16 +1363,8 @@
         <w:rPr>
           <w:b/>
         </w:rPr>
-        <w:t>if/</w:t>
-      </w:r>
-      <w:proofErr w:type="spellStart"/>
-      <w:r>
-        <w:rPr>
-          <w:b/>
-        </w:rPr>
-        <w:t>elif</w:t>
-      </w:r>
-      <w:proofErr w:type="spellEnd"/>
+        <w:t>if/elif</w:t>
+      </w:r>
       <w:r>
         <w:t xml:space="preserve"> conditional statement are run as the </w:t>
       </w:r>
@@ -1421,11 +1375,7 @@
         <w:t>then</w:t>
       </w:r>
       <w:r>
-        <w:t xml:space="preserve"> of the condition. </w:t>
-      </w:r>
-      <w:proofErr w:type="spellStart"/>
-      <w:r>
-        <w:t>e</w:t>
+        <w:t xml:space="preserve"> of the condition. e</w:t>
       </w:r>
       <w:r>
         <w:rPr>
@@ -1433,7 +1383,6 @@
         </w:rPr>
         <w:t>lif</w:t>
       </w:r>
-      <w:proofErr w:type="spellEnd"/>
       <w:r>
         <w:t xml:space="preserve"> is the same as “else-if.” </w:t>
       </w:r>
@@ -2926,6 +2875,401 @@
       </w:r>
     </w:p>
     <w:p>
+      <w:r>
+        <w:br w:type="page"/>
+      </w:r>
+    </w:p>
+    <w:p>
+      <w:pPr>
+        <w:pStyle w:val="Heading2"/>
+      </w:pPr>
+      <w:r>
+        <w:t xml:space="preserve">Rules for </w:t>
+      </w:r>
+      <w:r>
+        <w:rPr>
+          <w:i/>
+        </w:rPr>
+        <w:t>If</w:t>
+      </w:r>
+      <w:r>
+        <w:t>-Statements</w:t>
+      </w:r>
+    </w:p>
+    <w:p/>
+    <w:p>
+      <w:pPr>
+        <w:pStyle w:val="ListParagraph"/>
+        <w:numPr>
+          <w:ilvl w:val="0"/>
+          <w:numId w:val="6"/>
+        </w:numPr>
+      </w:pPr>
+      <w:r>
+        <w:t xml:space="preserve">Every </w:t>
+      </w:r>
+      <w:r>
+        <w:rPr>
+          <w:b/>
+        </w:rPr>
+        <w:t>if</w:t>
+      </w:r>
+      <w:r>
+        <w:t xml:space="preserve">-statement must have an </w:t>
+      </w:r>
+      <w:r>
+        <w:rPr>
+          <w:b/>
+        </w:rPr>
+        <w:t>else</w:t>
+      </w:r>
+      <w:r>
+        <w:t>.</w:t>
+      </w:r>
+    </w:p>
+    <w:p>
+      <w:pPr>
+        <w:pStyle w:val="ListParagraph"/>
+        <w:numPr>
+          <w:ilvl w:val="0"/>
+          <w:numId w:val="6"/>
+        </w:numPr>
+      </w:pPr>
+      <w:r>
+        <w:t xml:space="preserve">If this </w:t>
+      </w:r>
+      <w:r>
+        <w:rPr>
+          <w:b/>
+        </w:rPr>
+        <w:t>else</w:t>
+      </w:r>
+      <w:r>
+        <w:t xml:space="preserve"> should never be run because it doesn’t make sense, then you must use a </w:t>
+      </w:r>
+      <w:r>
+        <w:rPr>
+          <w:b/>
+        </w:rPr>
+        <w:t>die</w:t>
+      </w:r>
+      <w:r>
+        <w:t xml:space="preserve"> function in the </w:t>
+      </w:r>
+      <w:r>
+        <w:rPr>
+          <w:b/>
+        </w:rPr>
+        <w:t>else</w:t>
+      </w:r>
+      <w:r>
+        <w:t xml:space="preserve"> that prints out an error message and dies.</w:t>
+      </w:r>
+    </w:p>
+    <w:p>
+      <w:pPr>
+        <w:pStyle w:val="ListParagraph"/>
+        <w:numPr>
+          <w:ilvl w:val="0"/>
+          <w:numId w:val="6"/>
+        </w:numPr>
+      </w:pPr>
+      <w:r>
+        <w:t xml:space="preserve">Never nest </w:t>
+      </w:r>
+      <w:r>
+        <w:rPr>
+          <w:b/>
+        </w:rPr>
+        <w:t>if</w:t>
+      </w:r>
+      <w:r>
+        <w:t xml:space="preserve">-statements more than 2 deep, and always try to do them 1 deep. This means if you put an </w:t>
+      </w:r>
+      <w:r>
+        <w:rPr>
+          <w:b/>
+        </w:rPr>
+        <w:t>if</w:t>
+      </w:r>
+      <w:r>
+        <w:t xml:space="preserve"> in an </w:t>
+      </w:r>
+      <w:r>
+        <w:rPr>
+          <w:b/>
+        </w:rPr>
+        <w:t>if</w:t>
+      </w:r>
+      <w:r>
+        <w:t xml:space="preserve"> then you should be looking to move that second </w:t>
+      </w:r>
+      <w:r>
+        <w:rPr>
+          <w:b/>
+        </w:rPr>
+        <w:t>if</w:t>
+      </w:r>
+      <w:r>
+        <w:t xml:space="preserve"> into another function.</w:t>
+      </w:r>
+    </w:p>
+    <w:p>
+      <w:pPr>
+        <w:pStyle w:val="ListParagraph"/>
+        <w:numPr>
+          <w:ilvl w:val="0"/>
+          <w:numId w:val="6"/>
+        </w:numPr>
+      </w:pPr>
+      <w:r>
+        <w:t xml:space="preserve">Treat </w:t>
+      </w:r>
+      <w:r>
+        <w:rPr>
+          <w:b/>
+        </w:rPr>
+        <w:t>if</w:t>
+      </w:r>
+      <w:r>
+        <w:t xml:space="preserve">-statements like paragraphs, where each </w:t>
+      </w:r>
+      <w:r>
+        <w:rPr>
+          <w:b/>
+        </w:rPr>
+        <w:t>if</w:t>
+      </w:r>
+      <w:r>
+        <w:t xml:space="preserve">, </w:t>
+      </w:r>
+      <w:r>
+        <w:rPr>
+          <w:b/>
+        </w:rPr>
+        <w:t>elif</w:t>
+      </w:r>
+      <w:r>
+        <w:t xml:space="preserve">, </w:t>
+      </w:r>
+      <w:r>
+        <w:rPr>
+          <w:b/>
+        </w:rPr>
+        <w:t>else</w:t>
+      </w:r>
+      <w:r>
+        <w:t xml:space="preserve"> grouping is like a set of sentences. Put blank lines before and after.</w:t>
+      </w:r>
+    </w:p>
+    <w:p>
+      <w:pPr>
+        <w:pStyle w:val="ListParagraph"/>
+        <w:numPr>
+          <w:ilvl w:val="0"/>
+          <w:numId w:val="6"/>
+        </w:numPr>
+      </w:pPr>
+      <w:r>
+        <w:t>Your Boolean tests should be simple. If they are complex, move their calculations to variables earlier in your function and use a good name for the variable.</w:t>
+      </w:r>
+    </w:p>
+    <w:p/>
+    <w:p>
+      <w:pPr>
+        <w:pStyle w:val="Heading2"/>
+      </w:pPr>
+      <w:r>
+        <w:t>Rules for Loops</w:t>
+      </w:r>
+    </w:p>
+    <w:p/>
+    <w:p>
+      <w:pPr>
+        <w:pStyle w:val="ListParagraph"/>
+        <w:numPr>
+          <w:ilvl w:val="0"/>
+          <w:numId w:val="7"/>
+        </w:numPr>
+      </w:pPr>
+      <w:r>
+        <w:t xml:space="preserve">Use a </w:t>
+      </w:r>
+      <w:r>
+        <w:rPr>
+          <w:b/>
+        </w:rPr>
+        <w:t>while</w:t>
+      </w:r>
+      <w:r>
+        <w:t>-loop only to loop forever, and that probably means never. This applies only to Python; other languages are different.</w:t>
+      </w:r>
+    </w:p>
+    <w:p>
+      <w:pPr>
+        <w:pStyle w:val="ListParagraph"/>
+        <w:numPr>
+          <w:ilvl w:val="0"/>
+          <w:numId w:val="7"/>
+        </w:numPr>
+      </w:pPr>
+      <w:r>
+        <w:t xml:space="preserve">Use a </w:t>
+      </w:r>
+      <w:r>
+        <w:rPr>
+          <w:b/>
+        </w:rPr>
+        <w:t>for</w:t>
+      </w:r>
+      <w:r>
+        <w:t>-loop for all other kinds of looping, especially if there is a fixed or limited number of things to loop over.</w:t>
+      </w:r>
+    </w:p>
+    <w:p/>
+    <w:p>
+      <w:r>
+        <w:br w:type="page"/>
+      </w:r>
+    </w:p>
+    <w:p>
+      <w:pPr>
+        <w:pStyle w:val="Heading2"/>
+      </w:pPr>
+      <w:r>
+        <w:t>Tips for Debugging</w:t>
+      </w:r>
+    </w:p>
+    <w:p/>
+    <w:p>
+      <w:pPr>
+        <w:pStyle w:val="ListParagraph"/>
+        <w:numPr>
+          <w:ilvl w:val="0"/>
+          <w:numId w:val="8"/>
+        </w:numPr>
+      </w:pPr>
+      <w:r>
+        <w:t>Do not use a “debugger.” A debugger is like doing a full-body scan on a sick person. You do not get any specific useful information, and you find a whole lot of information that doesn’t help and is just confusing.</w:t>
+      </w:r>
+    </w:p>
+    <w:p>
+      <w:pPr>
+        <w:pStyle w:val="ListParagraph"/>
+        <w:numPr>
+          <w:ilvl w:val="0"/>
+          <w:numId w:val="8"/>
+        </w:numPr>
+      </w:pPr>
+      <w:r>
+        <w:t xml:space="preserve">The best way to debug a program is to use </w:t>
+      </w:r>
+      <w:r>
+        <w:rPr>
+          <w:b/>
+        </w:rPr>
+        <w:t>print</w:t>
+      </w:r>
+      <w:r>
+        <w:t xml:space="preserve"> to print out the values of variables at points in the program to see where they are going.</w:t>
+      </w:r>
+    </w:p>
+    <w:p>
+      <w:pPr>
+        <w:pStyle w:val="ListParagraph"/>
+        <w:numPr>
+          <w:ilvl w:val="0"/>
+          <w:numId w:val="8"/>
+        </w:numPr>
+      </w:pPr>
+      <w:r>
+        <w:t>Make sure parts of your programs work as you work on them. Do not write massive files of code before you try to run them. Code a little, run a little, fix a little. (Well, fix all the problems that you find, but there shouldn’t be too many of them.)</w:t>
+      </w:r>
+    </w:p>
+    <w:p/>
+    <w:p>
+      <w:r>
+        <w:br w:type="page"/>
+      </w:r>
+    </w:p>
+    <w:p>
+      <w:pPr>
+        <w:pStyle w:val="Title"/>
+        <w:jc w:val="center"/>
+      </w:pPr>
+      <w:r>
+        <w:t>A Message for the Procrastinator</w:t>
+      </w:r>
+    </w:p>
+    <w:p>
+      <w:pPr>
+        <w:pStyle w:val="Subtitle"/>
+        <w:jc w:val="center"/>
+      </w:pPr>
+      <w:r>
+        <w:t>Yes, this means YOU!</w:t>
+      </w:r>
+    </w:p>
+    <w:p/>
+    <w:p>
+      <w:r>
+        <w:t xml:space="preserve">Every programmer becomes paralyzed by irrational fear when starting a new, large project. They then use procrastination to avoid confronting this fear, and they end up not getting their program working or even started. We all do this. </w:t>
+      </w:r>
+      <w:r>
+        <w:rPr>
+          <w:b/>
+        </w:rPr>
+        <w:t>Everyone</w:t>
+      </w:r>
+      <w:r>
+        <w:t xml:space="preserve"> does this.</w:t>
+      </w:r>
+    </w:p>
+    <w:p/>
+    <w:p>
+      <w:r>
+        <w:t>The best way to avoid this is to make a list of things you should do, and then do one at a time.</w:t>
+      </w:r>
+    </w:p>
+    <w:p/>
+    <w:p>
+      <w:r>
+        <w:t>Just start doing it. Do a small version. Make it bigger. Keep updating the list of things to do, and do them.</w:t>
+      </w:r>
+    </w:p>
+    <w:p/>
+    <w:p>
+      <w:r>
+        <w:t xml:space="preserve">Another help might be a “map” or flowchart of the functionality of the project. Map out all the modules, decision points, functions, outputs, </w:t>
+      </w:r>
+      <w:r>
+        <w:rPr>
+          <w:i/>
+        </w:rPr>
+        <w:t>etc.</w:t>
+      </w:r>
+      <w:r>
+        <w:t>, that you need. Keep the flowchart up-to-date with the</w:t>
+      </w:r>
+      <w:r>
+        <w:t xml:space="preserve"> new things that you discover you need to add. You’ll be amazed how helpful the flowchart will be in keeping the logical flow of the project clear in your mind.</w:t>
+      </w:r>
+    </w:p>
+    <w:p>
+      <w:bookmarkStart w:id="0" w:name="_GoBack"/>
+      <w:bookmarkEnd w:id="0"/>
+    </w:p>
+    <w:p>
+      <w:pPr>
+        <w:rPr>
+          <w:rFonts w:asciiTheme="majorHAnsi" w:eastAsiaTheme="majorEastAsia" w:hAnsiTheme="majorHAnsi" w:cstheme="majorBidi"/>
+          <w:color w:val="17365D" w:themeColor="text2" w:themeShade="BF"/>
+          <w:spacing w:val="5"/>
+          <w:kern w:val="28"/>
+          <w:sz w:val="52"/>
+          <w:szCs w:val="52"/>
+        </w:rPr>
+      </w:pPr>
       <w:r>
         <w:br w:type="page"/>
       </w:r>
@@ -3874,6 +4218,92 @@
 <file path=word/numbering.xml><?xml version="1.0" encoding="utf-8"?>
 <w:numbering xmlns:wpc="http://schemas.microsoft.com/office/word/2010/wordprocessingCanvas" xmlns:mo="http://schemas.microsoft.com/office/mac/office/2008/main" xmlns:mc="http://schemas.openxmlformats.org/markup-compatibility/2006" xmlns:mv="urn:schemas-microsoft-com:mac:vml" xmlns:o="urn:schemas-microsoft-com:office:office" xmlns:r="http://schemas.openxmlformats.org/officeDocument/2006/relationships" xmlns:m="http://schemas.openxmlformats.org/officeDocument/2006/math" xmlns:v="urn:schemas-microsoft-com:vml" xmlns:wp14="http://schemas.microsoft.com/office/word/2010/wordprocessingDrawing" xmlns:wp="http://schemas.openxmlformats.org/drawingml/2006/wordprocessingDrawing" xmlns:w10="urn:schemas-microsoft-com:office:word" xmlns:w="http://schemas.openxmlformats.org/wordprocessingml/2006/main" xmlns:w14="http://schemas.microsoft.com/office/word/2010/wordml" xmlns:wpg="http://schemas.microsoft.com/office/word/2010/wordprocessingGroup" xmlns:wpi="http://schemas.microsoft.com/office/word/2010/wordprocessingInk" xmlns:wne="http://schemas.microsoft.com/office/word/2006/wordml" xmlns:wps="http://schemas.microsoft.com/office/word/2010/wordprocessingShape" mc:Ignorable="w14 wp14">
   <w:abstractNum w:abstractNumId="0">
+    <w:nsid w:val="01053E21"/>
+    <w:multiLevelType w:val="hybridMultilevel"/>
+    <w:tmpl w:val="4BBE0A84"/>
+    <w:lvl w:ilvl="0" w:tplc="0409000F">
+      <w:start w:val="1"/>
+      <w:numFmt w:val="decimal"/>
+      <w:lvlText w:val="%1."/>
+      <w:lvlJc w:val="left"/>
+      <w:pPr>
+        <w:ind w:left="720" w:hanging="360"/>
+      </w:pPr>
+    </w:lvl>
+    <w:lvl w:ilvl="1" w:tplc="04090019" w:tentative="1">
+      <w:start w:val="1"/>
+      <w:numFmt w:val="lowerLetter"/>
+      <w:lvlText w:val="%2."/>
+      <w:lvlJc w:val="left"/>
+      <w:pPr>
+        <w:ind w:left="1440" w:hanging="360"/>
+      </w:pPr>
+    </w:lvl>
+    <w:lvl w:ilvl="2" w:tplc="0409001B" w:tentative="1">
+      <w:start w:val="1"/>
+      <w:numFmt w:val="lowerRoman"/>
+      <w:lvlText w:val="%3."/>
+      <w:lvlJc w:val="right"/>
+      <w:pPr>
+        <w:ind w:left="2160" w:hanging="180"/>
+      </w:pPr>
+    </w:lvl>
+    <w:lvl w:ilvl="3" w:tplc="0409000F" w:tentative="1">
+      <w:start w:val="1"/>
+      <w:numFmt w:val="decimal"/>
+      <w:lvlText w:val="%4."/>
+      <w:lvlJc w:val="left"/>
+      <w:pPr>
+        <w:ind w:left="2880" w:hanging="360"/>
+      </w:pPr>
+    </w:lvl>
+    <w:lvl w:ilvl="4" w:tplc="04090019" w:tentative="1">
+      <w:start w:val="1"/>
+      <w:numFmt w:val="lowerLetter"/>
+      <w:lvlText w:val="%5."/>
+      <w:lvlJc w:val="left"/>
+      <w:pPr>
+        <w:ind w:left="3600" w:hanging="360"/>
+      </w:pPr>
+    </w:lvl>
+    <w:lvl w:ilvl="5" w:tplc="0409001B" w:tentative="1">
+      <w:start w:val="1"/>
+      <w:numFmt w:val="lowerRoman"/>
+      <w:lvlText w:val="%6."/>
+      <w:lvlJc w:val="right"/>
+      <w:pPr>
+        <w:ind w:left="4320" w:hanging="180"/>
+      </w:pPr>
+    </w:lvl>
+    <w:lvl w:ilvl="6" w:tplc="0409000F" w:tentative="1">
+      <w:start w:val="1"/>
+      <w:numFmt w:val="decimal"/>
+      <w:lvlText w:val="%7."/>
+      <w:lvlJc w:val="left"/>
+      <w:pPr>
+        <w:ind w:left="5040" w:hanging="360"/>
+      </w:pPr>
+    </w:lvl>
+    <w:lvl w:ilvl="7" w:tplc="04090019" w:tentative="1">
+      <w:start w:val="1"/>
+      <w:numFmt w:val="lowerLetter"/>
+      <w:lvlText w:val="%8."/>
+      <w:lvlJc w:val="left"/>
+      <w:pPr>
+        <w:ind w:left="5760" w:hanging="360"/>
+      </w:pPr>
+    </w:lvl>
+    <w:lvl w:ilvl="8" w:tplc="0409001B" w:tentative="1">
+      <w:start w:val="1"/>
+      <w:numFmt w:val="lowerRoman"/>
+      <w:lvlText w:val="%9."/>
+      <w:lvlJc w:val="right"/>
+      <w:pPr>
+        <w:ind w:left="6480" w:hanging="180"/>
+      </w:pPr>
+    </w:lvl>
+  </w:abstractNum>
+  <w:abstractNum w:abstractNumId="1">
     <w:nsid w:val="163817A9"/>
     <w:multiLevelType w:val="hybridMultilevel"/>
     <w:tmpl w:val="B742047C"/>
@@ -3959,7 +4389,179 @@
       </w:pPr>
     </w:lvl>
   </w:abstractNum>
-  <w:abstractNum w:abstractNumId="1">
+  <w:abstractNum w:abstractNumId="2">
+    <w:nsid w:val="1863410A"/>
+    <w:multiLevelType w:val="hybridMultilevel"/>
+    <w:tmpl w:val="D9DC6A48"/>
+    <w:lvl w:ilvl="0" w:tplc="0409000F">
+      <w:start w:val="1"/>
+      <w:numFmt w:val="decimal"/>
+      <w:lvlText w:val="%1."/>
+      <w:lvlJc w:val="left"/>
+      <w:pPr>
+        <w:ind w:left="720" w:hanging="360"/>
+      </w:pPr>
+    </w:lvl>
+    <w:lvl w:ilvl="1" w:tplc="04090019" w:tentative="1">
+      <w:start w:val="1"/>
+      <w:numFmt w:val="lowerLetter"/>
+      <w:lvlText w:val="%2."/>
+      <w:lvlJc w:val="left"/>
+      <w:pPr>
+        <w:ind w:left="1440" w:hanging="360"/>
+      </w:pPr>
+    </w:lvl>
+    <w:lvl w:ilvl="2" w:tplc="0409001B" w:tentative="1">
+      <w:start w:val="1"/>
+      <w:numFmt w:val="lowerRoman"/>
+      <w:lvlText w:val="%3."/>
+      <w:lvlJc w:val="right"/>
+      <w:pPr>
+        <w:ind w:left="2160" w:hanging="180"/>
+      </w:pPr>
+    </w:lvl>
+    <w:lvl w:ilvl="3" w:tplc="0409000F" w:tentative="1">
+      <w:start w:val="1"/>
+      <w:numFmt w:val="decimal"/>
+      <w:lvlText w:val="%4."/>
+      <w:lvlJc w:val="left"/>
+      <w:pPr>
+        <w:ind w:left="2880" w:hanging="360"/>
+      </w:pPr>
+    </w:lvl>
+    <w:lvl w:ilvl="4" w:tplc="04090019" w:tentative="1">
+      <w:start w:val="1"/>
+      <w:numFmt w:val="lowerLetter"/>
+      <w:lvlText w:val="%5."/>
+      <w:lvlJc w:val="left"/>
+      <w:pPr>
+        <w:ind w:left="3600" w:hanging="360"/>
+      </w:pPr>
+    </w:lvl>
+    <w:lvl w:ilvl="5" w:tplc="0409001B" w:tentative="1">
+      <w:start w:val="1"/>
+      <w:numFmt w:val="lowerRoman"/>
+      <w:lvlText w:val="%6."/>
+      <w:lvlJc w:val="right"/>
+      <w:pPr>
+        <w:ind w:left="4320" w:hanging="180"/>
+      </w:pPr>
+    </w:lvl>
+    <w:lvl w:ilvl="6" w:tplc="0409000F" w:tentative="1">
+      <w:start w:val="1"/>
+      <w:numFmt w:val="decimal"/>
+      <w:lvlText w:val="%7."/>
+      <w:lvlJc w:val="left"/>
+      <w:pPr>
+        <w:ind w:left="5040" w:hanging="360"/>
+      </w:pPr>
+    </w:lvl>
+    <w:lvl w:ilvl="7" w:tplc="04090019" w:tentative="1">
+      <w:start w:val="1"/>
+      <w:numFmt w:val="lowerLetter"/>
+      <w:lvlText w:val="%8."/>
+      <w:lvlJc w:val="left"/>
+      <w:pPr>
+        <w:ind w:left="5760" w:hanging="360"/>
+      </w:pPr>
+    </w:lvl>
+    <w:lvl w:ilvl="8" w:tplc="0409001B" w:tentative="1">
+      <w:start w:val="1"/>
+      <w:numFmt w:val="lowerRoman"/>
+      <w:lvlText w:val="%9."/>
+      <w:lvlJc w:val="right"/>
+      <w:pPr>
+        <w:ind w:left="6480" w:hanging="180"/>
+      </w:pPr>
+    </w:lvl>
+  </w:abstractNum>
+  <w:abstractNum w:abstractNumId="3">
+    <w:nsid w:val="26B77EB5"/>
+    <w:multiLevelType w:val="hybridMultilevel"/>
+    <w:tmpl w:val="59D25C84"/>
+    <w:lvl w:ilvl="0" w:tplc="0409000F">
+      <w:start w:val="1"/>
+      <w:numFmt w:val="decimal"/>
+      <w:lvlText w:val="%1."/>
+      <w:lvlJc w:val="left"/>
+      <w:pPr>
+        <w:ind w:left="720" w:hanging="360"/>
+      </w:pPr>
+    </w:lvl>
+    <w:lvl w:ilvl="1" w:tplc="04090019" w:tentative="1">
+      <w:start w:val="1"/>
+      <w:numFmt w:val="lowerLetter"/>
+      <w:lvlText w:val="%2."/>
+      <w:lvlJc w:val="left"/>
+      <w:pPr>
+        <w:ind w:left="1440" w:hanging="360"/>
+      </w:pPr>
+    </w:lvl>
+    <w:lvl w:ilvl="2" w:tplc="0409001B" w:tentative="1">
+      <w:start w:val="1"/>
+      <w:numFmt w:val="lowerRoman"/>
+      <w:lvlText w:val="%3."/>
+      <w:lvlJc w:val="right"/>
+      <w:pPr>
+        <w:ind w:left="2160" w:hanging="180"/>
+      </w:pPr>
+    </w:lvl>
+    <w:lvl w:ilvl="3" w:tplc="0409000F" w:tentative="1">
+      <w:start w:val="1"/>
+      <w:numFmt w:val="decimal"/>
+      <w:lvlText w:val="%4."/>
+      <w:lvlJc w:val="left"/>
+      <w:pPr>
+        <w:ind w:left="2880" w:hanging="360"/>
+      </w:pPr>
+    </w:lvl>
+    <w:lvl w:ilvl="4" w:tplc="04090019" w:tentative="1">
+      <w:start w:val="1"/>
+      <w:numFmt w:val="lowerLetter"/>
+      <w:lvlText w:val="%5."/>
+      <w:lvlJc w:val="left"/>
+      <w:pPr>
+        <w:ind w:left="3600" w:hanging="360"/>
+      </w:pPr>
+    </w:lvl>
+    <w:lvl w:ilvl="5" w:tplc="0409001B" w:tentative="1">
+      <w:start w:val="1"/>
+      <w:numFmt w:val="lowerRoman"/>
+      <w:lvlText w:val="%6."/>
+      <w:lvlJc w:val="right"/>
+      <w:pPr>
+        <w:ind w:left="4320" w:hanging="180"/>
+      </w:pPr>
+    </w:lvl>
+    <w:lvl w:ilvl="6" w:tplc="0409000F" w:tentative="1">
+      <w:start w:val="1"/>
+      <w:numFmt w:val="decimal"/>
+      <w:lvlText w:val="%7."/>
+      <w:lvlJc w:val="left"/>
+      <w:pPr>
+        <w:ind w:left="5040" w:hanging="360"/>
+      </w:pPr>
+    </w:lvl>
+    <w:lvl w:ilvl="7" w:tplc="04090019" w:tentative="1">
+      <w:start w:val="1"/>
+      <w:numFmt w:val="lowerLetter"/>
+      <w:lvlText w:val="%8."/>
+      <w:lvlJc w:val="left"/>
+      <w:pPr>
+        <w:ind w:left="5760" w:hanging="360"/>
+      </w:pPr>
+    </w:lvl>
+    <w:lvl w:ilvl="8" w:tplc="0409001B" w:tentative="1">
+      <w:start w:val="1"/>
+      <w:numFmt w:val="lowerRoman"/>
+      <w:lvlText w:val="%9."/>
+      <w:lvlJc w:val="right"/>
+      <w:pPr>
+        <w:ind w:left="6480" w:hanging="180"/>
+      </w:pPr>
+    </w:lvl>
+  </w:abstractNum>
+  <w:abstractNum w:abstractNumId="4">
     <w:nsid w:val="285E5F1A"/>
     <w:multiLevelType w:val="hybridMultilevel"/>
     <w:tmpl w:val="44F4D1EA"/>
@@ -4045,7 +4647,7 @@
       </w:pPr>
     </w:lvl>
   </w:abstractNum>
-  <w:abstractNum w:abstractNumId="2">
+  <w:abstractNum w:abstractNumId="5">
     <w:nsid w:val="3E451718"/>
     <w:multiLevelType w:val="hybridMultilevel"/>
     <w:tmpl w:val="394A2FB0"/>
@@ -4131,7 +4733,7 @@
       </w:pPr>
     </w:lvl>
   </w:abstractNum>
-  <w:abstractNum w:abstractNumId="3">
+  <w:abstractNum w:abstractNumId="6">
     <w:nsid w:val="4C8132B2"/>
     <w:multiLevelType w:val="hybridMultilevel"/>
     <w:tmpl w:val="286C1D9E"/>
@@ -4244,7 +4846,7 @@
       </w:rPr>
     </w:lvl>
   </w:abstractNum>
-  <w:abstractNum w:abstractNumId="4">
+  <w:abstractNum w:abstractNumId="7">
     <w:nsid w:val="6F22459A"/>
     <w:multiLevelType w:val="hybridMultilevel"/>
     <w:tmpl w:val="CDCA49A4"/>
@@ -4358,19 +4960,28 @@
     </w:lvl>
   </w:abstractNum>
   <w:num w:numId="1">
-    <w:abstractNumId w:val="3"/>
+    <w:abstractNumId w:val="6"/>
   </w:num>
   <w:num w:numId="2">
+    <w:abstractNumId w:val="7"/>
+  </w:num>
+  <w:num w:numId="3">
+    <w:abstractNumId w:val="1"/>
+  </w:num>
+  <w:num w:numId="4">
+    <w:abstractNumId w:val="5"/>
+  </w:num>
+  <w:num w:numId="5">
     <w:abstractNumId w:val="4"/>
   </w:num>
-  <w:num w:numId="3">
+  <w:num w:numId="6">
+    <w:abstractNumId w:val="2"/>
+  </w:num>
+  <w:num w:numId="7">
     <w:abstractNumId w:val="0"/>
   </w:num>
-  <w:num w:numId="4">
-    <w:abstractNumId w:val="2"/>
-  </w:num>
-  <w:num w:numId="5">
-    <w:abstractNumId w:val="1"/>
+  <w:num w:numId="8">
+    <w:abstractNumId w:val="3"/>
   </w:num>
 </w:numbering>
 </file>
@@ -4742,6 +5353,41 @@
     <w:rPr>
       <w:color w:val="800080" w:themeColor="followedHyperlink"/>
       <w:u w:val="single"/>
+    </w:rPr>
+  </w:style>
+  <w:style w:type="paragraph" w:styleId="Subtitle">
+    <w:name w:val="Subtitle"/>
+    <w:basedOn w:val="Normal"/>
+    <w:next w:val="Normal"/>
+    <w:link w:val="SubtitleChar"/>
+    <w:uiPriority w:val="11"/>
+    <w:qFormat/>
+    <w:rsid w:val="00575B53"/>
+    <w:pPr>
+      <w:numPr>
+        <w:ilvl w:val="1"/>
+      </w:numPr>
+    </w:pPr>
+    <w:rPr>
+      <w:rFonts w:asciiTheme="majorHAnsi" w:eastAsiaTheme="majorEastAsia" w:hAnsiTheme="majorHAnsi" w:cstheme="majorBidi"/>
+      <w:i/>
+      <w:iCs/>
+      <w:color w:val="4F81BD" w:themeColor="accent1"/>
+      <w:spacing w:val="15"/>
+    </w:rPr>
+  </w:style>
+  <w:style w:type="character" w:customStyle="1" w:styleId="SubtitleChar">
+    <w:name w:val="Subtitle Char"/>
+    <w:basedOn w:val="DefaultParagraphFont"/>
+    <w:link w:val="Subtitle"/>
+    <w:uiPriority w:val="11"/>
+    <w:rsid w:val="00575B53"/>
+    <w:rPr>
+      <w:rFonts w:asciiTheme="majorHAnsi" w:eastAsiaTheme="majorEastAsia" w:hAnsiTheme="majorHAnsi" w:cstheme="majorBidi"/>
+      <w:i/>
+      <w:iCs/>
+      <w:color w:val="4F81BD" w:themeColor="accent1"/>
+      <w:spacing w:val="15"/>
     </w:rPr>
   </w:style>
 </w:styles>
@@ -5116,6 +5762,41 @@
       <w:u w:val="single"/>
     </w:rPr>
   </w:style>
+  <w:style w:type="paragraph" w:styleId="Subtitle">
+    <w:name w:val="Subtitle"/>
+    <w:basedOn w:val="Normal"/>
+    <w:next w:val="Normal"/>
+    <w:link w:val="SubtitleChar"/>
+    <w:uiPriority w:val="11"/>
+    <w:qFormat/>
+    <w:rsid w:val="00575B53"/>
+    <w:pPr>
+      <w:numPr>
+        <w:ilvl w:val="1"/>
+      </w:numPr>
+    </w:pPr>
+    <w:rPr>
+      <w:rFonts w:asciiTheme="majorHAnsi" w:eastAsiaTheme="majorEastAsia" w:hAnsiTheme="majorHAnsi" w:cstheme="majorBidi"/>
+      <w:i/>
+      <w:iCs/>
+      <w:color w:val="4F81BD" w:themeColor="accent1"/>
+      <w:spacing w:val="15"/>
+    </w:rPr>
+  </w:style>
+  <w:style w:type="character" w:customStyle="1" w:styleId="SubtitleChar">
+    <w:name w:val="Subtitle Char"/>
+    <w:basedOn w:val="DefaultParagraphFont"/>
+    <w:link w:val="Subtitle"/>
+    <w:uiPriority w:val="11"/>
+    <w:rsid w:val="00575B53"/>
+    <w:rPr>
+      <w:rFonts w:asciiTheme="majorHAnsi" w:eastAsiaTheme="majorEastAsia" w:hAnsiTheme="majorHAnsi" w:cstheme="majorBidi"/>
+      <w:i/>
+      <w:iCs/>
+      <w:color w:val="4F81BD" w:themeColor="accent1"/>
+      <w:spacing w:val="15"/>
+    </w:rPr>
+  </w:style>
 </w:styles>
 </file>
 
@@ -5444,7 +6125,7 @@
 </file>
 
 <file path=customXml/itemProps1.xml><?xml version="1.0" encoding="utf-8"?>
-<ds:datastoreItem xmlns:ds="http://schemas.openxmlformats.org/officeDocument/2006/customXml" ds:itemID="{2F28734C-075E-E140-B172-5889784053DF}">
+<ds:datastoreItem xmlns:ds="http://schemas.openxmlformats.org/officeDocument/2006/customXml" ds:itemID="{AAC90EC7-A464-7E45-941E-16CA7BA6D046}">
   <ds:schemaRefs>
     <ds:schemaRef ds:uri="http://schemas.openxmlformats.org/officeDocument/2006/bibliography"/>
   </ds:schemaRefs>

</xml_diff>

<commit_message>
Started skeleton of Project 36
</commit_message>
<xml_diff>
--- a/Python Dictionary, Notes, Tips & Tricks.docx
+++ b/Python Dictionary, Notes, Tips & Tricks.docx
@@ -3249,10 +3249,25 @@
         <w:t>etc.</w:t>
       </w:r>
       <w:r>
-        <w:t>, that you need. Keep the flowchart up-to-date with the</w:t>
-      </w:r>
-      <w:r>
-        <w:t xml:space="preserve"> new things that you discover you need to add. You’ll be amazed how helpful the flowchart will be in keeping the logical flow of the project clear in your mind.</w:t>
+        <w:t xml:space="preserve">, that you need. </w:t>
+      </w:r>
+      <w:r>
+        <w:t xml:space="preserve">Once you have the flowchart, start coding. If you find problems with the flowchart, then adjust it, and make the code match. </w:t>
+      </w:r>
+      <w:r>
+        <w:t xml:space="preserve">Keep the flowchart up-to-date with </w:t>
+      </w:r>
+      <w:r>
+        <w:t xml:space="preserve">new things that you discover </w:t>
+      </w:r>
+      <w:r>
+        <w:t>that you need to add.</w:t>
+      </w:r>
+    </w:p>
+    <w:p/>
+    <w:p>
+      <w:r>
+        <w:t>You’ll be amazed how helpful the flowchart will be in keeping the logical flow of the project clear in your mind.</w:t>
       </w:r>
     </w:p>
     <w:p>
@@ -6125,7 +6140,7 @@
 </file>
 
 <file path=customXml/itemProps1.xml><?xml version="1.0" encoding="utf-8"?>
-<ds:datastoreItem xmlns:ds="http://schemas.openxmlformats.org/officeDocument/2006/customXml" ds:itemID="{AAC90EC7-A464-7E45-941E-16CA7BA6D046}">
+<ds:datastoreItem xmlns:ds="http://schemas.openxmlformats.org/officeDocument/2006/customXml" ds:itemID="{9C074207-33A0-B847-919D-1A2858836125}">
   <ds:schemaRefs>
     <ds:schemaRef ds:uri="http://schemas.openxmlformats.org/officeDocument/2006/bibliography"/>
   </ds:schemaRefs>

</xml_diff>

<commit_message>
Ex 36: Continuing to work on drinking routine
</commit_message>
<xml_diff>
--- a/Python Dictionary, Notes, Tips & Tricks.docx
+++ b/Python Dictionary, Notes, Tips & Tricks.docx
@@ -34,7 +34,12 @@
         <w:tab/>
       </w:r>
       <w:r>
-        <w:t>From the command line, this is t</w:t>
+        <w:t>From</w:t>
+      </w:r>
+      <w:bookmarkStart w:id="0" w:name="_GoBack"/>
+      <w:bookmarkEnd w:id="0"/>
+      <w:r>
+        <w:t xml:space="preserve"> the command line, this is t</w:t>
       </w:r>
       <w:r>
         <w:t>he command to start the Python scripting language/program</w:t>
@@ -3270,10 +3275,7 @@
         <w:t>You’ll be amazed how helpful the flowchart will be in keeping the logical flow of the project clear in your mind.</w:t>
       </w:r>
     </w:p>
-    <w:p>
-      <w:bookmarkStart w:id="0" w:name="_GoBack"/>
-      <w:bookmarkEnd w:id="0"/>
-    </w:p>
+    <w:p/>
     <w:p>
       <w:pPr>
         <w:rPr>
@@ -6140,7 +6142,7 @@
 </file>
 
 <file path=customXml/itemProps1.xml><?xml version="1.0" encoding="utf-8"?>
-<ds:datastoreItem xmlns:ds="http://schemas.openxmlformats.org/officeDocument/2006/customXml" ds:itemID="{9C074207-33A0-B847-919D-1A2858836125}">
+<ds:datastoreItem xmlns:ds="http://schemas.openxmlformats.org/officeDocument/2006/customXml" ds:itemID="{582AC7C0-A16D-7B41-98CD-B368B7FD69C2}">
   <ds:schemaRefs>
     <ds:schemaRef ds:uri="http://schemas.openxmlformats.org/officeDocument/2006/bibliography"/>
   </ds:schemaRefs>

</xml_diff>

<commit_message>
Updating Dictionary for Exercise 44
</commit_message>
<xml_diff>
--- a/Python Dictionary, Notes, Tips & Tricks.docx
+++ b/Python Dictionary, Notes, Tips & Tricks.docx
@@ -307,8 +307,6 @@
       <w:r>
         <w:t xml:space="preserve">One can think of a class as a “dictionary with functions.” </w:t>
       </w:r>
-      <w:bookmarkStart w:id="0" w:name="_GoBack"/>
-      <w:bookmarkEnd w:id="0"/>
       <w:r>
         <w:t xml:space="preserve">Full information is available </w:t>
       </w:r>
@@ -4063,11 +4061,401 @@
       </w:pPr>
     </w:p>
     <w:p>
+      <w:r>
+        <w:br w:type="page"/>
+      </w:r>
+    </w:p>
+    <w:p>
+      <w:pPr>
+        <w:pStyle w:val="Title"/>
+        <w:jc w:val="center"/>
+      </w:pPr>
+      <w:r>
+        <w:t>Style Manual</w:t>
+      </w:r>
+    </w:p>
+    <w:p>
+      <w:pPr>
+        <w:pStyle w:val="Heading1"/>
+      </w:pPr>
+      <w:r>
+        <w:t>Function Style</w:t>
+      </w:r>
+    </w:p>
+    <w:p/>
+    <w:p>
+      <w:pPr>
+        <w:pStyle w:val="ListParagraph"/>
+        <w:numPr>
+          <w:ilvl w:val="0"/>
+          <w:numId w:val="16"/>
+        </w:numPr>
+      </w:pPr>
+      <w:r>
+        <w:t xml:space="preserve">Programmers call </w:t>
+      </w:r>
+      <w:r>
+        <w:rPr>
+          <w:i/>
+        </w:rPr>
+        <w:t>functions</w:t>
+      </w:r>
+      <w:r>
+        <w:t xml:space="preserve"> that are part of classes </w:t>
+      </w:r>
+      <w:r>
+        <w:rPr>
+          <w:i/>
+        </w:rPr>
+        <w:t>modules</w:t>
+      </w:r>
+      <w:r>
+        <w:t>.</w:t>
+      </w:r>
+    </w:p>
+    <w:p>
+      <w:pPr>
+        <w:pStyle w:val="ListParagraph"/>
+        <w:numPr>
+          <w:ilvl w:val="0"/>
+          <w:numId w:val="16"/>
+        </w:numPr>
+      </w:pPr>
+      <w:r>
+        <w:t xml:space="preserve">When you work with classes, much of your time is spent talking about making the class “do things.” Instead of naming your functions after what the function does, name it as if it’s a command you are giving to the class. Same as </w:t>
+      </w:r>
+      <w:r>
+        <w:rPr>
+          <w:b/>
+        </w:rPr>
+        <w:t>pop</w:t>
+      </w:r>
+      <w:r>
+        <w:t xml:space="preserve"> is saying, “Hey, list </w:t>
+      </w:r>
+      <w:r>
+        <w:rPr>
+          <w:b/>
+        </w:rPr>
+        <w:t>pop</w:t>
+      </w:r>
+      <w:r>
+        <w:t xml:space="preserve"> this off.” It isn’t called </w:t>
+      </w:r>
+      <w:proofErr w:type="spellStart"/>
+      <w:r>
+        <w:rPr>
+          <w:b/>
+        </w:rPr>
+        <w:t>remove_from_end_of_list</w:t>
+      </w:r>
+      <w:proofErr w:type="spellEnd"/>
+      <w:r>
+        <w:t xml:space="preserve"> because even though that’s what it does, that’s not a </w:t>
+      </w:r>
+      <w:r>
+        <w:rPr>
+          <w:i/>
+        </w:rPr>
+        <w:t>command</w:t>
+      </w:r>
+      <w:r>
+        <w:t xml:space="preserve"> to a list.</w:t>
+      </w:r>
+    </w:p>
+    <w:p>
+      <w:pPr>
+        <w:pStyle w:val="ListParagraph"/>
+        <w:numPr>
+          <w:ilvl w:val="0"/>
+          <w:numId w:val="16"/>
+        </w:numPr>
+      </w:pPr>
+      <w:r>
+        <w:t>Keep your functions small and simple. For some reason when people start learning classes, they forget this.</w:t>
+      </w:r>
+    </w:p>
+    <w:p/>
+    <w:p>
+      <w:pPr>
+        <w:pStyle w:val="Heading1"/>
+      </w:pPr>
+      <w:r>
+        <w:t>Class Style</w:t>
+      </w:r>
+    </w:p>
+    <w:p>
+      <w:pPr>
+        <w:pStyle w:val="ListParagraph"/>
+        <w:numPr>
+          <w:ilvl w:val="0"/>
+          <w:numId w:val="17"/>
+        </w:numPr>
+      </w:pPr>
+      <w:r>
+        <w:t xml:space="preserve">Your class should use “camel case,” like </w:t>
+      </w:r>
+      <w:proofErr w:type="spellStart"/>
+      <w:r>
+        <w:rPr>
+          <w:b/>
+        </w:rPr>
+        <w:t>SuperGoldFactory</w:t>
+      </w:r>
+      <w:proofErr w:type="spellEnd"/>
+      <w:r>
+        <w:t xml:space="preserve"> rather than </w:t>
+      </w:r>
+      <w:proofErr w:type="spellStart"/>
+      <w:r>
+        <w:rPr>
+          <w:b/>
+        </w:rPr>
+        <w:t>super_gold_factory</w:t>
+      </w:r>
+      <w:proofErr w:type="spellEnd"/>
+      <w:r>
+        <w:t>.</w:t>
+      </w:r>
+    </w:p>
+    <w:p>
+      <w:pPr>
+        <w:pStyle w:val="ListParagraph"/>
+        <w:numPr>
+          <w:ilvl w:val="0"/>
+          <w:numId w:val="17"/>
+        </w:numPr>
+      </w:pPr>
+      <w:r>
+        <w:t xml:space="preserve">Try not to do too much in your </w:t>
+      </w:r>
+      <w:r>
+        <w:rPr>
+          <w:b/>
+        </w:rPr>
+        <w:t>__</w:t>
+      </w:r>
+      <w:proofErr w:type="spellStart"/>
+      <w:r>
+        <w:rPr>
+          <w:b/>
+        </w:rPr>
+        <w:t>init</w:t>
+      </w:r>
+      <w:proofErr w:type="spellEnd"/>
+      <w:r>
+        <w:rPr>
+          <w:b/>
+        </w:rPr>
+        <w:t>__</w:t>
+      </w:r>
+      <w:r>
+        <w:t xml:space="preserve"> functions. It makes them harder to use.</w:t>
+      </w:r>
+    </w:p>
+    <w:p>
+      <w:pPr>
+        <w:pStyle w:val="ListParagraph"/>
+        <w:numPr>
+          <w:ilvl w:val="0"/>
+          <w:numId w:val="17"/>
+        </w:numPr>
+      </w:pPr>
+      <w:r>
+        <w:t>Your other functions should use “underscore format</w:t>
+      </w:r>
+      <w:r>
+        <w:t>,</w:t>
+      </w:r>
+      <w:r>
+        <w:t>”</w:t>
+      </w:r>
+      <w:r>
+        <w:t xml:space="preserve"> so use </w:t>
+      </w:r>
+      <w:proofErr w:type="spellStart"/>
+      <w:r>
+        <w:rPr>
+          <w:b/>
+        </w:rPr>
+        <w:t>my_awesome_hair</w:t>
+      </w:r>
+      <w:proofErr w:type="spellEnd"/>
+      <w:r>
+        <w:t xml:space="preserve"> and not </w:t>
+      </w:r>
+      <w:proofErr w:type="spellStart"/>
+      <w:r>
+        <w:rPr>
+          <w:b/>
+        </w:rPr>
+        <w:t>myawesomehair</w:t>
+      </w:r>
+      <w:proofErr w:type="spellEnd"/>
+      <w:r>
+        <w:t xml:space="preserve"> or </w:t>
+      </w:r>
+      <w:proofErr w:type="spellStart"/>
+      <w:r>
+        <w:rPr>
+          <w:b/>
+        </w:rPr>
+        <w:t>MyAwesomeHair</w:t>
+      </w:r>
+      <w:proofErr w:type="spellEnd"/>
+      <w:r>
+        <w:t>.</w:t>
+      </w:r>
+    </w:p>
+    <w:p>
+      <w:pPr>
+        <w:pStyle w:val="ListParagraph"/>
+        <w:numPr>
+          <w:ilvl w:val="0"/>
+          <w:numId w:val="17"/>
+        </w:numPr>
+      </w:pPr>
+      <w:r>
+        <w:t xml:space="preserve">Be consistent in how you organize your function arguments. If your class has to deal with users, dogs, and cats, keep that order throughout, unless it really doesn’t make sense. If you have one function that takes </w:t>
+      </w:r>
+      <w:r>
+        <w:rPr>
+          <w:b/>
+        </w:rPr>
+        <w:t>(dog, cat, user)</w:t>
+      </w:r>
+      <w:r>
+        <w:t xml:space="preserve">, and the other takes </w:t>
+      </w:r>
+      <w:r>
+        <w:rPr>
+          <w:b/>
+        </w:rPr>
+        <w:t>(user, cat, dog)</w:t>
+      </w:r>
+      <w:r>
+        <w:t>, it’ll be hard to use.</w:t>
+      </w:r>
+    </w:p>
+    <w:p>
+      <w:pPr>
+        <w:pStyle w:val="ListParagraph"/>
+        <w:numPr>
+          <w:ilvl w:val="0"/>
+          <w:numId w:val="17"/>
+        </w:numPr>
+      </w:pPr>
+      <w:r>
+        <w:t xml:space="preserve">Try not to use variables that come from the module of </w:t>
+      </w:r>
+      <w:proofErr w:type="spellStart"/>
+      <w:r>
+        <w:t>globals</w:t>
+      </w:r>
+      <w:proofErr w:type="spellEnd"/>
+      <w:r>
+        <w:t>. They should be fairly self-contained.</w:t>
+      </w:r>
+    </w:p>
+    <w:p>
+      <w:pPr>
+        <w:pStyle w:val="ListParagraph"/>
+        <w:numPr>
+          <w:ilvl w:val="0"/>
+          <w:numId w:val="17"/>
+        </w:numPr>
+      </w:pPr>
+      <w:r>
+        <w:t>A foolish consistency is the hobgoblin of little minds. Consistency is good, but foolishly following some idiotic mantra “because everyone else does” is bad style. Think for yourself.</w:t>
+      </w:r>
+    </w:p>
+    <w:p>
+      <w:pPr>
+        <w:pStyle w:val="ListParagraph"/>
+        <w:numPr>
+          <w:ilvl w:val="0"/>
+          <w:numId w:val="17"/>
+        </w:numPr>
+      </w:pPr>
+      <w:r>
+        <w:t xml:space="preserve">Always, </w:t>
+      </w:r>
+      <w:r>
+        <w:rPr>
+          <w:b/>
+          <w:i/>
+        </w:rPr>
+        <w:t>always</w:t>
+      </w:r>
+      <w:r>
+        <w:t xml:space="preserve"> have </w:t>
+      </w:r>
+      <w:r>
+        <w:rPr>
+          <w:b/>
+        </w:rPr>
+        <w:t xml:space="preserve">class </w:t>
+      </w:r>
+      <w:proofErr w:type="spellStart"/>
+      <w:r>
+        <w:rPr>
+          <w:b/>
+        </w:rPr>
+        <w:t>CamelStyleName</w:t>
+      </w:r>
+      <w:proofErr w:type="spellEnd"/>
+      <w:r>
+        <w:rPr>
+          <w:b/>
+        </w:rPr>
+        <w:t>(object)</w:t>
+      </w:r>
+      <w:r>
+        <w:t xml:space="preserve"> format, or else you will be in big trouble.</w:t>
+      </w:r>
+      <w:bookmarkStart w:id="0" w:name="_GoBack"/>
+      <w:bookmarkEnd w:id="0"/>
+    </w:p>
+    <w:p>
       <w:pPr>
         <w:rPr>
           <w:rFonts w:asciiTheme="majorHAnsi" w:eastAsiaTheme="majorEastAsia" w:hAnsiTheme="majorHAnsi" w:cstheme="majorBidi"/>
           <w:b/>
           <w:bCs/>
+          <w:color w:val="4F81BD" w:themeColor="accent1"/>
+          <w:sz w:val="26"/>
+          <w:szCs w:val="26"/>
+        </w:rPr>
+      </w:pPr>
+      <w:r>
+        <w:br w:type="page"/>
+      </w:r>
+    </w:p>
+    <w:p>
+      <w:pPr>
+        <w:pStyle w:val="Title"/>
+        <w:jc w:val="center"/>
+      </w:pPr>
+      <w:r>
+        <w:t>Style Manual</w:t>
+      </w:r>
+    </w:p>
+    <w:p>
+      <w:pPr>
+        <w:pStyle w:val="Heading1"/>
+      </w:pPr>
+      <w:r>
+        <w:t>Function Style</w:t>
+      </w:r>
+    </w:p>
+    <w:p>
+      <w:pPr>
+        <w:pStyle w:val="ListParagraph"/>
+        <w:numPr>
+          <w:ilvl w:val="0"/>
+          <w:numId w:val="15"/>
+        </w:numPr>
+        <w:rPr>
           <w:color w:val="4F81BD" w:themeColor="accent1"/>
           <w:sz w:val="26"/>
           <w:szCs w:val="26"/>
@@ -4348,6 +4736,14 @@
       <w:r>
         <w:t xml:space="preserve"> from the function?</w:t>
       </w:r>
+    </w:p>
+    <w:p>
+      <w:pPr>
+        <w:rPr>
+          <w:i/>
+          <w:u w:val="single"/>
+        </w:rPr>
+      </w:pPr>
     </w:p>
     <w:p>
       <w:r>
@@ -5791,6 +6187,119 @@
     </w:lvl>
   </w:abstractNum>
   <w:abstractNum w:abstractNumId="1">
+    <w:nsid w:val="0C6D59DD"/>
+    <w:multiLevelType w:val="hybridMultilevel"/>
+    <w:tmpl w:val="8166AD12"/>
+    <w:lvl w:ilvl="0" w:tplc="04090001">
+      <w:start w:val="1"/>
+      <w:numFmt w:val="bullet"/>
+      <w:lvlText w:val=""/>
+      <w:lvlJc w:val="left"/>
+      <w:pPr>
+        <w:ind w:left="3600" w:hanging="360"/>
+      </w:pPr>
+      <w:rPr>
+        <w:rFonts w:ascii="Symbol" w:hAnsi="Symbol" w:hint="default"/>
+      </w:rPr>
+    </w:lvl>
+    <w:lvl w:ilvl="1" w:tplc="04090003" w:tentative="1">
+      <w:start w:val="1"/>
+      <w:numFmt w:val="bullet"/>
+      <w:lvlText w:val="o"/>
+      <w:lvlJc w:val="left"/>
+      <w:pPr>
+        <w:ind w:left="4320" w:hanging="360"/>
+      </w:pPr>
+      <w:rPr>
+        <w:rFonts w:ascii="Courier New" w:hAnsi="Courier New" w:hint="default"/>
+      </w:rPr>
+    </w:lvl>
+    <w:lvl w:ilvl="2" w:tplc="04090005" w:tentative="1">
+      <w:start w:val="1"/>
+      <w:numFmt w:val="bullet"/>
+      <w:lvlText w:val=""/>
+      <w:lvlJc w:val="left"/>
+      <w:pPr>
+        <w:ind w:left="5040" w:hanging="360"/>
+      </w:pPr>
+      <w:rPr>
+        <w:rFonts w:ascii="Wingdings" w:hAnsi="Wingdings" w:hint="default"/>
+      </w:rPr>
+    </w:lvl>
+    <w:lvl w:ilvl="3" w:tplc="04090001" w:tentative="1">
+      <w:start w:val="1"/>
+      <w:numFmt w:val="bullet"/>
+      <w:lvlText w:val=""/>
+      <w:lvlJc w:val="left"/>
+      <w:pPr>
+        <w:ind w:left="5760" w:hanging="360"/>
+      </w:pPr>
+      <w:rPr>
+        <w:rFonts w:ascii="Symbol" w:hAnsi="Symbol" w:hint="default"/>
+      </w:rPr>
+    </w:lvl>
+    <w:lvl w:ilvl="4" w:tplc="04090003" w:tentative="1">
+      <w:start w:val="1"/>
+      <w:numFmt w:val="bullet"/>
+      <w:lvlText w:val="o"/>
+      <w:lvlJc w:val="left"/>
+      <w:pPr>
+        <w:ind w:left="6480" w:hanging="360"/>
+      </w:pPr>
+      <w:rPr>
+        <w:rFonts w:ascii="Courier New" w:hAnsi="Courier New" w:hint="default"/>
+      </w:rPr>
+    </w:lvl>
+    <w:lvl w:ilvl="5" w:tplc="04090005" w:tentative="1">
+      <w:start w:val="1"/>
+      <w:numFmt w:val="bullet"/>
+      <w:lvlText w:val=""/>
+      <w:lvlJc w:val="left"/>
+      <w:pPr>
+        <w:ind w:left="7200" w:hanging="360"/>
+      </w:pPr>
+      <w:rPr>
+        <w:rFonts w:ascii="Wingdings" w:hAnsi="Wingdings" w:hint="default"/>
+      </w:rPr>
+    </w:lvl>
+    <w:lvl w:ilvl="6" w:tplc="04090001" w:tentative="1">
+      <w:start w:val="1"/>
+      <w:numFmt w:val="bullet"/>
+      <w:lvlText w:val=""/>
+      <w:lvlJc w:val="left"/>
+      <w:pPr>
+        <w:ind w:left="7920" w:hanging="360"/>
+      </w:pPr>
+      <w:rPr>
+        <w:rFonts w:ascii="Symbol" w:hAnsi="Symbol" w:hint="default"/>
+      </w:rPr>
+    </w:lvl>
+    <w:lvl w:ilvl="7" w:tplc="04090003" w:tentative="1">
+      <w:start w:val="1"/>
+      <w:numFmt w:val="bullet"/>
+      <w:lvlText w:val="o"/>
+      <w:lvlJc w:val="left"/>
+      <w:pPr>
+        <w:ind w:left="8640" w:hanging="360"/>
+      </w:pPr>
+      <w:rPr>
+        <w:rFonts w:ascii="Courier New" w:hAnsi="Courier New" w:hint="default"/>
+      </w:rPr>
+    </w:lvl>
+    <w:lvl w:ilvl="8" w:tplc="04090005" w:tentative="1">
+      <w:start w:val="1"/>
+      <w:numFmt w:val="bullet"/>
+      <w:lvlText w:val=""/>
+      <w:lvlJc w:val="left"/>
+      <w:pPr>
+        <w:ind w:left="9360" w:hanging="360"/>
+      </w:pPr>
+      <w:rPr>
+        <w:rFonts w:ascii="Wingdings" w:hAnsi="Wingdings" w:hint="default"/>
+      </w:rPr>
+    </w:lvl>
+  </w:abstractNum>
+  <w:abstractNum w:abstractNumId="2">
     <w:nsid w:val="105672D8"/>
     <w:multiLevelType w:val="hybridMultilevel"/>
     <w:tmpl w:val="4FEA2BA2"/>
@@ -5903,7 +6412,7 @@
       </w:rPr>
     </w:lvl>
   </w:abstractNum>
-  <w:abstractNum w:abstractNumId="2">
+  <w:abstractNum w:abstractNumId="3">
     <w:nsid w:val="163817A9"/>
     <w:multiLevelType w:val="hybridMultilevel"/>
     <w:tmpl w:val="B742047C"/>
@@ -5989,7 +6498,7 @@
       </w:pPr>
     </w:lvl>
   </w:abstractNum>
-  <w:abstractNum w:abstractNumId="3">
+  <w:abstractNum w:abstractNumId="4">
     <w:nsid w:val="1863410A"/>
     <w:multiLevelType w:val="hybridMultilevel"/>
     <w:tmpl w:val="D9DC6A48"/>
@@ -6075,7 +6584,7 @@
       </w:pPr>
     </w:lvl>
   </w:abstractNum>
-  <w:abstractNum w:abstractNumId="4">
+  <w:abstractNum w:abstractNumId="5">
     <w:nsid w:val="26B77EB5"/>
     <w:multiLevelType w:val="hybridMultilevel"/>
     <w:tmpl w:val="59D25C84"/>
@@ -6161,7 +6670,7 @@
       </w:pPr>
     </w:lvl>
   </w:abstractNum>
-  <w:abstractNum w:abstractNumId="5">
+  <w:abstractNum w:abstractNumId="6">
     <w:nsid w:val="285E5F1A"/>
     <w:multiLevelType w:val="hybridMultilevel"/>
     <w:tmpl w:val="44F4D1EA"/>
@@ -6247,7 +6756,233 @@
       </w:pPr>
     </w:lvl>
   </w:abstractNum>
-  <w:abstractNum w:abstractNumId="6">
+  <w:abstractNum w:abstractNumId="7">
+    <w:nsid w:val="39AA68E8"/>
+    <w:multiLevelType w:val="hybridMultilevel"/>
+    <w:tmpl w:val="B23668DA"/>
+    <w:lvl w:ilvl="0" w:tplc="04090001">
+      <w:start w:val="1"/>
+      <w:numFmt w:val="bullet"/>
+      <w:lvlText w:val=""/>
+      <w:lvlJc w:val="left"/>
+      <w:pPr>
+        <w:ind w:left="3600" w:hanging="360"/>
+      </w:pPr>
+      <w:rPr>
+        <w:rFonts w:ascii="Symbol" w:hAnsi="Symbol" w:hint="default"/>
+      </w:rPr>
+    </w:lvl>
+    <w:lvl w:ilvl="1" w:tplc="04090003" w:tentative="1">
+      <w:start w:val="1"/>
+      <w:numFmt w:val="bullet"/>
+      <w:lvlText w:val="o"/>
+      <w:lvlJc w:val="left"/>
+      <w:pPr>
+        <w:ind w:left="4320" w:hanging="360"/>
+      </w:pPr>
+      <w:rPr>
+        <w:rFonts w:ascii="Courier New" w:hAnsi="Courier New" w:hint="default"/>
+      </w:rPr>
+    </w:lvl>
+    <w:lvl w:ilvl="2" w:tplc="04090005" w:tentative="1">
+      <w:start w:val="1"/>
+      <w:numFmt w:val="bullet"/>
+      <w:lvlText w:val=""/>
+      <w:lvlJc w:val="left"/>
+      <w:pPr>
+        <w:ind w:left="5040" w:hanging="360"/>
+      </w:pPr>
+      <w:rPr>
+        <w:rFonts w:ascii="Wingdings" w:hAnsi="Wingdings" w:hint="default"/>
+      </w:rPr>
+    </w:lvl>
+    <w:lvl w:ilvl="3" w:tplc="04090001" w:tentative="1">
+      <w:start w:val="1"/>
+      <w:numFmt w:val="bullet"/>
+      <w:lvlText w:val=""/>
+      <w:lvlJc w:val="left"/>
+      <w:pPr>
+        <w:ind w:left="5760" w:hanging="360"/>
+      </w:pPr>
+      <w:rPr>
+        <w:rFonts w:ascii="Symbol" w:hAnsi="Symbol" w:hint="default"/>
+      </w:rPr>
+    </w:lvl>
+    <w:lvl w:ilvl="4" w:tplc="04090003" w:tentative="1">
+      <w:start w:val="1"/>
+      <w:numFmt w:val="bullet"/>
+      <w:lvlText w:val="o"/>
+      <w:lvlJc w:val="left"/>
+      <w:pPr>
+        <w:ind w:left="6480" w:hanging="360"/>
+      </w:pPr>
+      <w:rPr>
+        <w:rFonts w:ascii="Courier New" w:hAnsi="Courier New" w:hint="default"/>
+      </w:rPr>
+    </w:lvl>
+    <w:lvl w:ilvl="5" w:tplc="04090005" w:tentative="1">
+      <w:start w:val="1"/>
+      <w:numFmt w:val="bullet"/>
+      <w:lvlText w:val=""/>
+      <w:lvlJc w:val="left"/>
+      <w:pPr>
+        <w:ind w:left="7200" w:hanging="360"/>
+      </w:pPr>
+      <w:rPr>
+        <w:rFonts w:ascii="Wingdings" w:hAnsi="Wingdings" w:hint="default"/>
+      </w:rPr>
+    </w:lvl>
+    <w:lvl w:ilvl="6" w:tplc="04090001" w:tentative="1">
+      <w:start w:val="1"/>
+      <w:numFmt w:val="bullet"/>
+      <w:lvlText w:val=""/>
+      <w:lvlJc w:val="left"/>
+      <w:pPr>
+        <w:ind w:left="7920" w:hanging="360"/>
+      </w:pPr>
+      <w:rPr>
+        <w:rFonts w:ascii="Symbol" w:hAnsi="Symbol" w:hint="default"/>
+      </w:rPr>
+    </w:lvl>
+    <w:lvl w:ilvl="7" w:tplc="04090003" w:tentative="1">
+      <w:start w:val="1"/>
+      <w:numFmt w:val="bullet"/>
+      <w:lvlText w:val="o"/>
+      <w:lvlJc w:val="left"/>
+      <w:pPr>
+        <w:ind w:left="8640" w:hanging="360"/>
+      </w:pPr>
+      <w:rPr>
+        <w:rFonts w:ascii="Courier New" w:hAnsi="Courier New" w:hint="default"/>
+      </w:rPr>
+    </w:lvl>
+    <w:lvl w:ilvl="8" w:tplc="04090005" w:tentative="1">
+      <w:start w:val="1"/>
+      <w:numFmt w:val="bullet"/>
+      <w:lvlText w:val=""/>
+      <w:lvlJc w:val="left"/>
+      <w:pPr>
+        <w:ind w:left="9360" w:hanging="360"/>
+      </w:pPr>
+      <w:rPr>
+        <w:rFonts w:ascii="Wingdings" w:hAnsi="Wingdings" w:hint="default"/>
+      </w:rPr>
+    </w:lvl>
+  </w:abstractNum>
+  <w:abstractNum w:abstractNumId="8">
+    <w:nsid w:val="3DE37AB8"/>
+    <w:multiLevelType w:val="hybridMultilevel"/>
+    <w:tmpl w:val="6DC0000E"/>
+    <w:lvl w:ilvl="0" w:tplc="04090001">
+      <w:start w:val="1"/>
+      <w:numFmt w:val="bullet"/>
+      <w:lvlText w:val=""/>
+      <w:lvlJc w:val="left"/>
+      <w:pPr>
+        <w:ind w:left="720" w:hanging="360"/>
+      </w:pPr>
+      <w:rPr>
+        <w:rFonts w:ascii="Symbol" w:hAnsi="Symbol" w:hint="default"/>
+      </w:rPr>
+    </w:lvl>
+    <w:lvl w:ilvl="1" w:tplc="04090003" w:tentative="1">
+      <w:start w:val="1"/>
+      <w:numFmt w:val="bullet"/>
+      <w:lvlText w:val="o"/>
+      <w:lvlJc w:val="left"/>
+      <w:pPr>
+        <w:ind w:left="1440" w:hanging="360"/>
+      </w:pPr>
+      <w:rPr>
+        <w:rFonts w:ascii="Courier New" w:hAnsi="Courier New" w:hint="default"/>
+      </w:rPr>
+    </w:lvl>
+    <w:lvl w:ilvl="2" w:tplc="04090005" w:tentative="1">
+      <w:start w:val="1"/>
+      <w:numFmt w:val="bullet"/>
+      <w:lvlText w:val=""/>
+      <w:lvlJc w:val="left"/>
+      <w:pPr>
+        <w:ind w:left="2160" w:hanging="360"/>
+      </w:pPr>
+      <w:rPr>
+        <w:rFonts w:ascii="Wingdings" w:hAnsi="Wingdings" w:hint="default"/>
+      </w:rPr>
+    </w:lvl>
+    <w:lvl w:ilvl="3" w:tplc="04090001" w:tentative="1">
+      <w:start w:val="1"/>
+      <w:numFmt w:val="bullet"/>
+      <w:lvlText w:val=""/>
+      <w:lvlJc w:val="left"/>
+      <w:pPr>
+        <w:ind w:left="2880" w:hanging="360"/>
+      </w:pPr>
+      <w:rPr>
+        <w:rFonts w:ascii="Symbol" w:hAnsi="Symbol" w:hint="default"/>
+      </w:rPr>
+    </w:lvl>
+    <w:lvl w:ilvl="4" w:tplc="04090003" w:tentative="1">
+      <w:start w:val="1"/>
+      <w:numFmt w:val="bullet"/>
+      <w:lvlText w:val="o"/>
+      <w:lvlJc w:val="left"/>
+      <w:pPr>
+        <w:ind w:left="3600" w:hanging="360"/>
+      </w:pPr>
+      <w:rPr>
+        <w:rFonts w:ascii="Courier New" w:hAnsi="Courier New" w:hint="default"/>
+      </w:rPr>
+    </w:lvl>
+    <w:lvl w:ilvl="5" w:tplc="04090005" w:tentative="1">
+      <w:start w:val="1"/>
+      <w:numFmt w:val="bullet"/>
+      <w:lvlText w:val=""/>
+      <w:lvlJc w:val="left"/>
+      <w:pPr>
+        <w:ind w:left="4320" w:hanging="360"/>
+      </w:pPr>
+      <w:rPr>
+        <w:rFonts w:ascii="Wingdings" w:hAnsi="Wingdings" w:hint="default"/>
+      </w:rPr>
+    </w:lvl>
+    <w:lvl w:ilvl="6" w:tplc="04090001" w:tentative="1">
+      <w:start w:val="1"/>
+      <w:numFmt w:val="bullet"/>
+      <w:lvlText w:val=""/>
+      <w:lvlJc w:val="left"/>
+      <w:pPr>
+        <w:ind w:left="5040" w:hanging="360"/>
+      </w:pPr>
+      <w:rPr>
+        <w:rFonts w:ascii="Symbol" w:hAnsi="Symbol" w:hint="default"/>
+      </w:rPr>
+    </w:lvl>
+    <w:lvl w:ilvl="7" w:tplc="04090003" w:tentative="1">
+      <w:start w:val="1"/>
+      <w:numFmt w:val="bullet"/>
+      <w:lvlText w:val="o"/>
+      <w:lvlJc w:val="left"/>
+      <w:pPr>
+        <w:ind w:left="5760" w:hanging="360"/>
+      </w:pPr>
+      <w:rPr>
+        <w:rFonts w:ascii="Courier New" w:hAnsi="Courier New" w:hint="default"/>
+      </w:rPr>
+    </w:lvl>
+    <w:lvl w:ilvl="8" w:tplc="04090005" w:tentative="1">
+      <w:start w:val="1"/>
+      <w:numFmt w:val="bullet"/>
+      <w:lvlText w:val=""/>
+      <w:lvlJc w:val="left"/>
+      <w:pPr>
+        <w:ind w:left="6480" w:hanging="360"/>
+      </w:pPr>
+      <w:rPr>
+        <w:rFonts w:ascii="Wingdings" w:hAnsi="Wingdings" w:hint="default"/>
+      </w:rPr>
+    </w:lvl>
+  </w:abstractNum>
+  <w:abstractNum w:abstractNumId="9">
     <w:nsid w:val="3E451718"/>
     <w:multiLevelType w:val="hybridMultilevel"/>
     <w:tmpl w:val="394A2FB0"/>
@@ -6333,7 +7068,206 @@
       </w:pPr>
     </w:lvl>
   </w:abstractNum>
-  <w:abstractNum w:abstractNumId="7">
+  <w:abstractNum w:abstractNumId="10">
+    <w:nsid w:val="3ED0646B"/>
+    <w:multiLevelType w:val="hybridMultilevel"/>
+    <w:tmpl w:val="53BA94EC"/>
+    <w:lvl w:ilvl="0" w:tplc="04090001">
+      <w:start w:val="1"/>
+      <w:numFmt w:val="bullet"/>
+      <w:lvlText w:val=""/>
+      <w:lvlJc w:val="left"/>
+      <w:pPr>
+        <w:ind w:left="3600" w:hanging="360"/>
+      </w:pPr>
+      <w:rPr>
+        <w:rFonts w:ascii="Symbol" w:hAnsi="Symbol" w:hint="default"/>
+      </w:rPr>
+    </w:lvl>
+    <w:lvl w:ilvl="1" w:tplc="04090003" w:tentative="1">
+      <w:start w:val="1"/>
+      <w:numFmt w:val="bullet"/>
+      <w:lvlText w:val="o"/>
+      <w:lvlJc w:val="left"/>
+      <w:pPr>
+        <w:ind w:left="4320" w:hanging="360"/>
+      </w:pPr>
+      <w:rPr>
+        <w:rFonts w:ascii="Courier New" w:hAnsi="Courier New" w:hint="default"/>
+      </w:rPr>
+    </w:lvl>
+    <w:lvl w:ilvl="2" w:tplc="04090005" w:tentative="1">
+      <w:start w:val="1"/>
+      <w:numFmt w:val="bullet"/>
+      <w:lvlText w:val=""/>
+      <w:lvlJc w:val="left"/>
+      <w:pPr>
+        <w:ind w:left="5040" w:hanging="360"/>
+      </w:pPr>
+      <w:rPr>
+        <w:rFonts w:ascii="Wingdings" w:hAnsi="Wingdings" w:hint="default"/>
+      </w:rPr>
+    </w:lvl>
+    <w:lvl w:ilvl="3" w:tplc="04090001" w:tentative="1">
+      <w:start w:val="1"/>
+      <w:numFmt w:val="bullet"/>
+      <w:lvlText w:val=""/>
+      <w:lvlJc w:val="left"/>
+      <w:pPr>
+        <w:ind w:left="5760" w:hanging="360"/>
+      </w:pPr>
+      <w:rPr>
+        <w:rFonts w:ascii="Symbol" w:hAnsi="Symbol" w:hint="default"/>
+      </w:rPr>
+    </w:lvl>
+    <w:lvl w:ilvl="4" w:tplc="04090003" w:tentative="1">
+      <w:start w:val="1"/>
+      <w:numFmt w:val="bullet"/>
+      <w:lvlText w:val="o"/>
+      <w:lvlJc w:val="left"/>
+      <w:pPr>
+        <w:ind w:left="6480" w:hanging="360"/>
+      </w:pPr>
+      <w:rPr>
+        <w:rFonts w:ascii="Courier New" w:hAnsi="Courier New" w:hint="default"/>
+      </w:rPr>
+    </w:lvl>
+    <w:lvl w:ilvl="5" w:tplc="04090005" w:tentative="1">
+      <w:start w:val="1"/>
+      <w:numFmt w:val="bullet"/>
+      <w:lvlText w:val=""/>
+      <w:lvlJc w:val="left"/>
+      <w:pPr>
+        <w:ind w:left="7200" w:hanging="360"/>
+      </w:pPr>
+      <w:rPr>
+        <w:rFonts w:ascii="Wingdings" w:hAnsi="Wingdings" w:hint="default"/>
+      </w:rPr>
+    </w:lvl>
+    <w:lvl w:ilvl="6" w:tplc="04090001" w:tentative="1">
+      <w:start w:val="1"/>
+      <w:numFmt w:val="bullet"/>
+      <w:lvlText w:val=""/>
+      <w:lvlJc w:val="left"/>
+      <w:pPr>
+        <w:ind w:left="7920" w:hanging="360"/>
+      </w:pPr>
+      <w:rPr>
+        <w:rFonts w:ascii="Symbol" w:hAnsi="Symbol" w:hint="default"/>
+      </w:rPr>
+    </w:lvl>
+    <w:lvl w:ilvl="7" w:tplc="04090003" w:tentative="1">
+      <w:start w:val="1"/>
+      <w:numFmt w:val="bullet"/>
+      <w:lvlText w:val="o"/>
+      <w:lvlJc w:val="left"/>
+      <w:pPr>
+        <w:ind w:left="8640" w:hanging="360"/>
+      </w:pPr>
+      <w:rPr>
+        <w:rFonts w:ascii="Courier New" w:hAnsi="Courier New" w:hint="default"/>
+      </w:rPr>
+    </w:lvl>
+    <w:lvl w:ilvl="8" w:tplc="04090005" w:tentative="1">
+      <w:start w:val="1"/>
+      <w:numFmt w:val="bullet"/>
+      <w:lvlText w:val=""/>
+      <w:lvlJc w:val="left"/>
+      <w:pPr>
+        <w:ind w:left="9360" w:hanging="360"/>
+      </w:pPr>
+      <w:rPr>
+        <w:rFonts w:ascii="Wingdings" w:hAnsi="Wingdings" w:hint="default"/>
+      </w:rPr>
+    </w:lvl>
+  </w:abstractNum>
+  <w:abstractNum w:abstractNumId="11">
+    <w:nsid w:val="4483156F"/>
+    <w:multiLevelType w:val="hybridMultilevel"/>
+    <w:tmpl w:val="133422EC"/>
+    <w:lvl w:ilvl="0" w:tplc="0409000F">
+      <w:start w:val="1"/>
+      <w:numFmt w:val="decimal"/>
+      <w:lvlText w:val="%1."/>
+      <w:lvlJc w:val="left"/>
+      <w:pPr>
+        <w:ind w:left="3600" w:hanging="360"/>
+      </w:pPr>
+    </w:lvl>
+    <w:lvl w:ilvl="1" w:tplc="04090019" w:tentative="1">
+      <w:start w:val="1"/>
+      <w:numFmt w:val="lowerLetter"/>
+      <w:lvlText w:val="%2."/>
+      <w:lvlJc w:val="left"/>
+      <w:pPr>
+        <w:ind w:left="4320" w:hanging="360"/>
+      </w:pPr>
+    </w:lvl>
+    <w:lvl w:ilvl="2" w:tplc="0409001B" w:tentative="1">
+      <w:start w:val="1"/>
+      <w:numFmt w:val="lowerRoman"/>
+      <w:lvlText w:val="%3."/>
+      <w:lvlJc w:val="right"/>
+      <w:pPr>
+        <w:ind w:left="5040" w:hanging="180"/>
+      </w:pPr>
+    </w:lvl>
+    <w:lvl w:ilvl="3" w:tplc="0409000F" w:tentative="1">
+      <w:start w:val="1"/>
+      <w:numFmt w:val="decimal"/>
+      <w:lvlText w:val="%4."/>
+      <w:lvlJc w:val="left"/>
+      <w:pPr>
+        <w:ind w:left="5760" w:hanging="360"/>
+      </w:pPr>
+    </w:lvl>
+    <w:lvl w:ilvl="4" w:tplc="04090019" w:tentative="1">
+      <w:start w:val="1"/>
+      <w:numFmt w:val="lowerLetter"/>
+      <w:lvlText w:val="%5."/>
+      <w:lvlJc w:val="left"/>
+      <w:pPr>
+        <w:ind w:left="6480" w:hanging="360"/>
+      </w:pPr>
+    </w:lvl>
+    <w:lvl w:ilvl="5" w:tplc="0409001B" w:tentative="1">
+      <w:start w:val="1"/>
+      <w:numFmt w:val="lowerRoman"/>
+      <w:lvlText w:val="%6."/>
+      <w:lvlJc w:val="right"/>
+      <w:pPr>
+        <w:ind w:left="7200" w:hanging="180"/>
+      </w:pPr>
+    </w:lvl>
+    <w:lvl w:ilvl="6" w:tplc="0409000F" w:tentative="1">
+      <w:start w:val="1"/>
+      <w:numFmt w:val="decimal"/>
+      <w:lvlText w:val="%7."/>
+      <w:lvlJc w:val="left"/>
+      <w:pPr>
+        <w:ind w:left="7920" w:hanging="360"/>
+      </w:pPr>
+    </w:lvl>
+    <w:lvl w:ilvl="7" w:tplc="04090019" w:tentative="1">
+      <w:start w:val="1"/>
+      <w:numFmt w:val="lowerLetter"/>
+      <w:lvlText w:val="%8."/>
+      <w:lvlJc w:val="left"/>
+      <w:pPr>
+        <w:ind w:left="8640" w:hanging="360"/>
+      </w:pPr>
+    </w:lvl>
+    <w:lvl w:ilvl="8" w:tplc="0409001B" w:tentative="1">
+      <w:start w:val="1"/>
+      <w:numFmt w:val="lowerRoman"/>
+      <w:lvlText w:val="%9."/>
+      <w:lvlJc w:val="right"/>
+      <w:pPr>
+        <w:ind w:left="9360" w:hanging="180"/>
+      </w:pPr>
+    </w:lvl>
+  </w:abstractNum>
+  <w:abstractNum w:abstractNumId="12">
     <w:nsid w:val="4C8132B2"/>
     <w:multiLevelType w:val="hybridMultilevel"/>
     <w:tmpl w:val="286C1D9E"/>
@@ -6446,7 +7380,233 @@
       </w:rPr>
     </w:lvl>
   </w:abstractNum>
-  <w:abstractNum w:abstractNumId="8">
+  <w:abstractNum w:abstractNumId="13">
+    <w:nsid w:val="63477190"/>
+    <w:multiLevelType w:val="hybridMultilevel"/>
+    <w:tmpl w:val="00447408"/>
+    <w:lvl w:ilvl="0" w:tplc="04090001">
+      <w:start w:val="1"/>
+      <w:numFmt w:val="bullet"/>
+      <w:lvlText w:val=""/>
+      <w:lvlJc w:val="left"/>
+      <w:pPr>
+        <w:ind w:left="720" w:hanging="360"/>
+      </w:pPr>
+      <w:rPr>
+        <w:rFonts w:ascii="Symbol" w:hAnsi="Symbol" w:hint="default"/>
+      </w:rPr>
+    </w:lvl>
+    <w:lvl w:ilvl="1" w:tplc="04090003" w:tentative="1">
+      <w:start w:val="1"/>
+      <w:numFmt w:val="bullet"/>
+      <w:lvlText w:val="o"/>
+      <w:lvlJc w:val="left"/>
+      <w:pPr>
+        <w:ind w:left="1440" w:hanging="360"/>
+      </w:pPr>
+      <w:rPr>
+        <w:rFonts w:ascii="Courier New" w:hAnsi="Courier New" w:hint="default"/>
+      </w:rPr>
+    </w:lvl>
+    <w:lvl w:ilvl="2" w:tplc="04090005" w:tentative="1">
+      <w:start w:val="1"/>
+      <w:numFmt w:val="bullet"/>
+      <w:lvlText w:val=""/>
+      <w:lvlJc w:val="left"/>
+      <w:pPr>
+        <w:ind w:left="2160" w:hanging="360"/>
+      </w:pPr>
+      <w:rPr>
+        <w:rFonts w:ascii="Wingdings" w:hAnsi="Wingdings" w:hint="default"/>
+      </w:rPr>
+    </w:lvl>
+    <w:lvl w:ilvl="3" w:tplc="04090001" w:tentative="1">
+      <w:start w:val="1"/>
+      <w:numFmt w:val="bullet"/>
+      <w:lvlText w:val=""/>
+      <w:lvlJc w:val="left"/>
+      <w:pPr>
+        <w:ind w:left="2880" w:hanging="360"/>
+      </w:pPr>
+      <w:rPr>
+        <w:rFonts w:ascii="Symbol" w:hAnsi="Symbol" w:hint="default"/>
+      </w:rPr>
+    </w:lvl>
+    <w:lvl w:ilvl="4" w:tplc="04090003" w:tentative="1">
+      <w:start w:val="1"/>
+      <w:numFmt w:val="bullet"/>
+      <w:lvlText w:val="o"/>
+      <w:lvlJc w:val="left"/>
+      <w:pPr>
+        <w:ind w:left="3600" w:hanging="360"/>
+      </w:pPr>
+      <w:rPr>
+        <w:rFonts w:ascii="Courier New" w:hAnsi="Courier New" w:hint="default"/>
+      </w:rPr>
+    </w:lvl>
+    <w:lvl w:ilvl="5" w:tplc="04090005" w:tentative="1">
+      <w:start w:val="1"/>
+      <w:numFmt w:val="bullet"/>
+      <w:lvlText w:val=""/>
+      <w:lvlJc w:val="left"/>
+      <w:pPr>
+        <w:ind w:left="4320" w:hanging="360"/>
+      </w:pPr>
+      <w:rPr>
+        <w:rFonts w:ascii="Wingdings" w:hAnsi="Wingdings" w:hint="default"/>
+      </w:rPr>
+    </w:lvl>
+    <w:lvl w:ilvl="6" w:tplc="04090001" w:tentative="1">
+      <w:start w:val="1"/>
+      <w:numFmt w:val="bullet"/>
+      <w:lvlText w:val=""/>
+      <w:lvlJc w:val="left"/>
+      <w:pPr>
+        <w:ind w:left="5040" w:hanging="360"/>
+      </w:pPr>
+      <w:rPr>
+        <w:rFonts w:ascii="Symbol" w:hAnsi="Symbol" w:hint="default"/>
+      </w:rPr>
+    </w:lvl>
+    <w:lvl w:ilvl="7" w:tplc="04090003" w:tentative="1">
+      <w:start w:val="1"/>
+      <w:numFmt w:val="bullet"/>
+      <w:lvlText w:val="o"/>
+      <w:lvlJc w:val="left"/>
+      <w:pPr>
+        <w:ind w:left="5760" w:hanging="360"/>
+      </w:pPr>
+      <w:rPr>
+        <w:rFonts w:ascii="Courier New" w:hAnsi="Courier New" w:hint="default"/>
+      </w:rPr>
+    </w:lvl>
+    <w:lvl w:ilvl="8" w:tplc="04090005" w:tentative="1">
+      <w:start w:val="1"/>
+      <w:numFmt w:val="bullet"/>
+      <w:lvlText w:val=""/>
+      <w:lvlJc w:val="left"/>
+      <w:pPr>
+        <w:ind w:left="6480" w:hanging="360"/>
+      </w:pPr>
+      <w:rPr>
+        <w:rFonts w:ascii="Wingdings" w:hAnsi="Wingdings" w:hint="default"/>
+      </w:rPr>
+    </w:lvl>
+  </w:abstractNum>
+  <w:abstractNum w:abstractNumId="14">
+    <w:nsid w:val="67433A58"/>
+    <w:multiLevelType w:val="hybridMultilevel"/>
+    <w:tmpl w:val="1CAA0852"/>
+    <w:lvl w:ilvl="0" w:tplc="04090001">
+      <w:start w:val="1"/>
+      <w:numFmt w:val="bullet"/>
+      <w:lvlText w:val=""/>
+      <w:lvlJc w:val="left"/>
+      <w:pPr>
+        <w:ind w:left="3600" w:hanging="360"/>
+      </w:pPr>
+      <w:rPr>
+        <w:rFonts w:ascii="Symbol" w:hAnsi="Symbol" w:hint="default"/>
+      </w:rPr>
+    </w:lvl>
+    <w:lvl w:ilvl="1" w:tplc="04090003" w:tentative="1">
+      <w:start w:val="1"/>
+      <w:numFmt w:val="bullet"/>
+      <w:lvlText w:val="o"/>
+      <w:lvlJc w:val="left"/>
+      <w:pPr>
+        <w:ind w:left="4320" w:hanging="360"/>
+      </w:pPr>
+      <w:rPr>
+        <w:rFonts w:ascii="Courier New" w:hAnsi="Courier New" w:hint="default"/>
+      </w:rPr>
+    </w:lvl>
+    <w:lvl w:ilvl="2" w:tplc="04090005" w:tentative="1">
+      <w:start w:val="1"/>
+      <w:numFmt w:val="bullet"/>
+      <w:lvlText w:val=""/>
+      <w:lvlJc w:val="left"/>
+      <w:pPr>
+        <w:ind w:left="5040" w:hanging="360"/>
+      </w:pPr>
+      <w:rPr>
+        <w:rFonts w:ascii="Wingdings" w:hAnsi="Wingdings" w:hint="default"/>
+      </w:rPr>
+    </w:lvl>
+    <w:lvl w:ilvl="3" w:tplc="04090001" w:tentative="1">
+      <w:start w:val="1"/>
+      <w:numFmt w:val="bullet"/>
+      <w:lvlText w:val=""/>
+      <w:lvlJc w:val="left"/>
+      <w:pPr>
+        <w:ind w:left="5760" w:hanging="360"/>
+      </w:pPr>
+      <w:rPr>
+        <w:rFonts w:ascii="Symbol" w:hAnsi="Symbol" w:hint="default"/>
+      </w:rPr>
+    </w:lvl>
+    <w:lvl w:ilvl="4" w:tplc="04090003" w:tentative="1">
+      <w:start w:val="1"/>
+      <w:numFmt w:val="bullet"/>
+      <w:lvlText w:val="o"/>
+      <w:lvlJc w:val="left"/>
+      <w:pPr>
+        <w:ind w:left="6480" w:hanging="360"/>
+      </w:pPr>
+      <w:rPr>
+        <w:rFonts w:ascii="Courier New" w:hAnsi="Courier New" w:hint="default"/>
+      </w:rPr>
+    </w:lvl>
+    <w:lvl w:ilvl="5" w:tplc="04090005" w:tentative="1">
+      <w:start w:val="1"/>
+      <w:numFmt w:val="bullet"/>
+      <w:lvlText w:val=""/>
+      <w:lvlJc w:val="left"/>
+      <w:pPr>
+        <w:ind w:left="7200" w:hanging="360"/>
+      </w:pPr>
+      <w:rPr>
+        <w:rFonts w:ascii="Wingdings" w:hAnsi="Wingdings" w:hint="default"/>
+      </w:rPr>
+    </w:lvl>
+    <w:lvl w:ilvl="6" w:tplc="04090001" w:tentative="1">
+      <w:start w:val="1"/>
+      <w:numFmt w:val="bullet"/>
+      <w:lvlText w:val=""/>
+      <w:lvlJc w:val="left"/>
+      <w:pPr>
+        <w:ind w:left="7920" w:hanging="360"/>
+      </w:pPr>
+      <w:rPr>
+        <w:rFonts w:ascii="Symbol" w:hAnsi="Symbol" w:hint="default"/>
+      </w:rPr>
+    </w:lvl>
+    <w:lvl w:ilvl="7" w:tplc="04090003" w:tentative="1">
+      <w:start w:val="1"/>
+      <w:numFmt w:val="bullet"/>
+      <w:lvlText w:val="o"/>
+      <w:lvlJc w:val="left"/>
+      <w:pPr>
+        <w:ind w:left="8640" w:hanging="360"/>
+      </w:pPr>
+      <w:rPr>
+        <w:rFonts w:ascii="Courier New" w:hAnsi="Courier New" w:hint="default"/>
+      </w:rPr>
+    </w:lvl>
+    <w:lvl w:ilvl="8" w:tplc="04090005" w:tentative="1">
+      <w:start w:val="1"/>
+      <w:numFmt w:val="bullet"/>
+      <w:lvlText w:val=""/>
+      <w:lvlJc w:val="left"/>
+      <w:pPr>
+        <w:ind w:left="9360" w:hanging="360"/>
+      </w:pPr>
+      <w:rPr>
+        <w:rFonts w:ascii="Wingdings" w:hAnsi="Wingdings" w:hint="default"/>
+      </w:rPr>
+    </w:lvl>
+  </w:abstractNum>
+  <w:abstractNum w:abstractNumId="15">
     <w:nsid w:val="6F22459A"/>
     <w:multiLevelType w:val="hybridMultilevel"/>
     <w:tmpl w:val="CDCA49A4"/>
@@ -6559,32 +7719,169 @@
       </w:rPr>
     </w:lvl>
   </w:abstractNum>
+  <w:abstractNum w:abstractNumId="16">
+    <w:nsid w:val="76821BF0"/>
+    <w:multiLevelType w:val="hybridMultilevel"/>
+    <w:tmpl w:val="D762560A"/>
+    <w:lvl w:ilvl="0" w:tplc="04090001">
+      <w:start w:val="1"/>
+      <w:numFmt w:val="bullet"/>
+      <w:lvlText w:val=""/>
+      <w:lvlJc w:val="left"/>
+      <w:pPr>
+        <w:ind w:left="3600" w:hanging="360"/>
+      </w:pPr>
+      <w:rPr>
+        <w:rFonts w:ascii="Symbol" w:hAnsi="Symbol" w:hint="default"/>
+      </w:rPr>
+    </w:lvl>
+    <w:lvl w:ilvl="1" w:tplc="04090003" w:tentative="1">
+      <w:start w:val="1"/>
+      <w:numFmt w:val="bullet"/>
+      <w:lvlText w:val="o"/>
+      <w:lvlJc w:val="left"/>
+      <w:pPr>
+        <w:ind w:left="4320" w:hanging="360"/>
+      </w:pPr>
+      <w:rPr>
+        <w:rFonts w:ascii="Courier New" w:hAnsi="Courier New" w:hint="default"/>
+      </w:rPr>
+    </w:lvl>
+    <w:lvl w:ilvl="2" w:tplc="04090005" w:tentative="1">
+      <w:start w:val="1"/>
+      <w:numFmt w:val="bullet"/>
+      <w:lvlText w:val=""/>
+      <w:lvlJc w:val="left"/>
+      <w:pPr>
+        <w:ind w:left="5040" w:hanging="360"/>
+      </w:pPr>
+      <w:rPr>
+        <w:rFonts w:ascii="Wingdings" w:hAnsi="Wingdings" w:hint="default"/>
+      </w:rPr>
+    </w:lvl>
+    <w:lvl w:ilvl="3" w:tplc="04090001" w:tentative="1">
+      <w:start w:val="1"/>
+      <w:numFmt w:val="bullet"/>
+      <w:lvlText w:val=""/>
+      <w:lvlJc w:val="left"/>
+      <w:pPr>
+        <w:ind w:left="5760" w:hanging="360"/>
+      </w:pPr>
+      <w:rPr>
+        <w:rFonts w:ascii="Symbol" w:hAnsi="Symbol" w:hint="default"/>
+      </w:rPr>
+    </w:lvl>
+    <w:lvl w:ilvl="4" w:tplc="04090003" w:tentative="1">
+      <w:start w:val="1"/>
+      <w:numFmt w:val="bullet"/>
+      <w:lvlText w:val="o"/>
+      <w:lvlJc w:val="left"/>
+      <w:pPr>
+        <w:ind w:left="6480" w:hanging="360"/>
+      </w:pPr>
+      <w:rPr>
+        <w:rFonts w:ascii="Courier New" w:hAnsi="Courier New" w:hint="default"/>
+      </w:rPr>
+    </w:lvl>
+    <w:lvl w:ilvl="5" w:tplc="04090005" w:tentative="1">
+      <w:start w:val="1"/>
+      <w:numFmt w:val="bullet"/>
+      <w:lvlText w:val=""/>
+      <w:lvlJc w:val="left"/>
+      <w:pPr>
+        <w:ind w:left="7200" w:hanging="360"/>
+      </w:pPr>
+      <w:rPr>
+        <w:rFonts w:ascii="Wingdings" w:hAnsi="Wingdings" w:hint="default"/>
+      </w:rPr>
+    </w:lvl>
+    <w:lvl w:ilvl="6" w:tplc="04090001" w:tentative="1">
+      <w:start w:val="1"/>
+      <w:numFmt w:val="bullet"/>
+      <w:lvlText w:val=""/>
+      <w:lvlJc w:val="left"/>
+      <w:pPr>
+        <w:ind w:left="7920" w:hanging="360"/>
+      </w:pPr>
+      <w:rPr>
+        <w:rFonts w:ascii="Symbol" w:hAnsi="Symbol" w:hint="default"/>
+      </w:rPr>
+    </w:lvl>
+    <w:lvl w:ilvl="7" w:tplc="04090003" w:tentative="1">
+      <w:start w:val="1"/>
+      <w:numFmt w:val="bullet"/>
+      <w:lvlText w:val="o"/>
+      <w:lvlJc w:val="left"/>
+      <w:pPr>
+        <w:ind w:left="8640" w:hanging="360"/>
+      </w:pPr>
+      <w:rPr>
+        <w:rFonts w:ascii="Courier New" w:hAnsi="Courier New" w:hint="default"/>
+      </w:rPr>
+    </w:lvl>
+    <w:lvl w:ilvl="8" w:tplc="04090005" w:tentative="1">
+      <w:start w:val="1"/>
+      <w:numFmt w:val="bullet"/>
+      <w:lvlText w:val=""/>
+      <w:lvlJc w:val="left"/>
+      <w:pPr>
+        <w:ind w:left="9360" w:hanging="360"/>
+      </w:pPr>
+      <w:rPr>
+        <w:rFonts w:ascii="Wingdings" w:hAnsi="Wingdings" w:hint="default"/>
+      </w:rPr>
+    </w:lvl>
+  </w:abstractNum>
   <w:num w:numId="1">
-    <w:abstractNumId w:val="7"/>
+    <w:abstractNumId w:val="12"/>
   </w:num>
   <w:num w:numId="2">
-    <w:abstractNumId w:val="8"/>
+    <w:abstractNumId w:val="15"/>
   </w:num>
   <w:num w:numId="3">
-    <w:abstractNumId w:val="2"/>
+    <w:abstractNumId w:val="3"/>
   </w:num>
   <w:num w:numId="4">
+    <w:abstractNumId w:val="9"/>
+  </w:num>
+  <w:num w:numId="5">
     <w:abstractNumId w:val="6"/>
   </w:num>
-  <w:num w:numId="5">
-    <w:abstractNumId w:val="5"/>
-  </w:num>
   <w:num w:numId="6">
-    <w:abstractNumId w:val="3"/>
+    <w:abstractNumId w:val="4"/>
   </w:num>
   <w:num w:numId="7">
     <w:abstractNumId w:val="0"/>
   </w:num>
   <w:num w:numId="8">
-    <w:abstractNumId w:val="4"/>
+    <w:abstractNumId w:val="5"/>
   </w:num>
   <w:num w:numId="9">
+    <w:abstractNumId w:val="2"/>
+  </w:num>
+  <w:num w:numId="10">
+    <w:abstractNumId w:val="14"/>
+  </w:num>
+  <w:num w:numId="11">
+    <w:abstractNumId w:val="7"/>
+  </w:num>
+  <w:num w:numId="12">
+    <w:abstractNumId w:val="11"/>
+  </w:num>
+  <w:num w:numId="13">
+    <w:abstractNumId w:val="16"/>
+  </w:num>
+  <w:num w:numId="14">
+    <w:abstractNumId w:val="10"/>
+  </w:num>
+  <w:num w:numId="15">
     <w:abstractNumId w:val="1"/>
+  </w:num>
+  <w:num w:numId="16">
+    <w:abstractNumId w:val="8"/>
+  </w:num>
+  <w:num w:numId="17">
+    <w:abstractNumId w:val="13"/>
   </w:num>
 </w:numbering>
 </file>
@@ -7728,7 +9025,7 @@
 </file>
 
 <file path=customXml/itemProps1.xml><?xml version="1.0" encoding="utf-8"?>
-<ds:datastoreItem xmlns:ds="http://schemas.openxmlformats.org/officeDocument/2006/customXml" ds:itemID="{18C26712-F9C4-D943-A857-AEE14FEE7DF3}">
+<ds:datastoreItem xmlns:ds="http://schemas.openxmlformats.org/officeDocument/2006/customXml" ds:itemID="{CD4E2C05-03E1-3C41-ACA0-160EF22DCC17}">
   <ds:schemaRefs>
     <ds:schemaRef ds:uri="http://schemas.openxmlformats.org/officeDocument/2006/bibliography"/>
   </ds:schemaRefs>

</xml_diff>

<commit_message>
Exercise 47: Files and dirs renamed or relocated because test would not run otherwise
</commit_message>
<xml_diff>
--- a/Python Dictionary, Notes, Tips & Tricks.docx
+++ b/Python Dictionary, Notes, Tips & Tricks.docx
@@ -4178,12 +4178,7 @@
       </w:r>
       <w:proofErr w:type="spellEnd"/>
       <w:r>
-        <w:t xml:space="preserve"> beca</w:t>
-      </w:r>
-      <w:bookmarkStart w:id="0" w:name="_GoBack"/>
-      <w:bookmarkEnd w:id="0"/>
-      <w:r>
-        <w:t xml:space="preserve">use even though that’s what it does, that’s not a </w:t>
+        <w:t xml:space="preserve"> because even though that’s what it does, that’s not a </w:t>
       </w:r>
       <w:r>
         <w:rPr>
@@ -5233,8 +5228,118 @@
         <w:t>Make sure parts of your programs work as you work on them. Do not write massive files of code before you try to run them. Code a little, run a little, fix a little. (Well, fix all the problems that you find, but there shouldn’t be too many of them.)</w:t>
       </w:r>
     </w:p>
+    <w:p>
+      <w:pPr>
+        <w:pStyle w:val="Heading2"/>
+      </w:pPr>
+    </w:p>
+    <w:p>
+      <w:pPr>
+        <w:pStyle w:val="Heading2"/>
+      </w:pPr>
+      <w:r>
+        <w:t>Testing Guidelines</w:t>
+      </w:r>
+    </w:p>
     <w:p/>
     <w:p>
+      <w:pPr>
+        <w:pStyle w:val="ListParagraph"/>
+        <w:numPr>
+          <w:ilvl w:val="0"/>
+          <w:numId w:val="22"/>
+        </w:numPr>
+      </w:pPr>
+      <w:r>
+        <w:t xml:space="preserve">Tests go in </w:t>
+      </w:r>
+      <w:r>
+        <w:rPr>
+          <w:b/>
+        </w:rPr>
+        <w:t>tests/</w:t>
+      </w:r>
+      <w:r>
+        <w:t xml:space="preserve"> and are named </w:t>
+      </w:r>
+      <w:r>
+        <w:rPr>
+          <w:b/>
+        </w:rPr>
+        <w:t>PROJECT_tests.py</w:t>
+      </w:r>
+      <w:r>
+        <w:t xml:space="preserve">; otherwise </w:t>
+      </w:r>
+      <w:proofErr w:type="spellStart"/>
+      <w:r>
+        <w:rPr>
+          <w:i/>
+        </w:rPr>
+        <w:t>nosetests</w:t>
+      </w:r>
+      <w:proofErr w:type="spellEnd"/>
+      <w:r>
+        <w:t xml:space="preserve"> won’t run them. This also keeps your tests from clashing with your other code.</w:t>
+      </w:r>
+    </w:p>
+    <w:p>
+      <w:pPr>
+        <w:pStyle w:val="ListParagraph"/>
+        <w:numPr>
+          <w:ilvl w:val="0"/>
+          <w:numId w:val="22"/>
+        </w:numPr>
+      </w:pPr>
+      <w:r>
+        <w:t>Write one test file for each module you make.</w:t>
+      </w:r>
+    </w:p>
+    <w:p>
+      <w:pPr>
+        <w:pStyle w:val="ListParagraph"/>
+        <w:numPr>
+          <w:ilvl w:val="0"/>
+          <w:numId w:val="22"/>
+        </w:numPr>
+      </w:pPr>
+      <w:r>
+        <w:t>Keep your tests cases (functions) short, but do not worry if they are a bit messy. Test cases are usually kind of messy.</w:t>
+      </w:r>
+    </w:p>
+    <w:p>
+      <w:pPr>
+        <w:pStyle w:val="ListParagraph"/>
+        <w:numPr>
+          <w:ilvl w:val="0"/>
+          <w:numId w:val="22"/>
+        </w:numPr>
+      </w:pPr>
+      <w:r>
+        <w:t>Even though test cases</w:t>
+      </w:r>
+      <w:r>
+        <w:t xml:space="preserve"> are messy, try to keep them clean and remove any repetitive code you can. Create helper functions to get rid of duplicate code. Duplicated code makes changing the tests more difficult.</w:t>
+      </w:r>
+    </w:p>
+    <w:p>
+      <w:pPr>
+        <w:pStyle w:val="ListParagraph"/>
+        <w:numPr>
+          <w:ilvl w:val="0"/>
+          <w:numId w:val="22"/>
+        </w:numPr>
+      </w:pPr>
+      <w:r>
+        <w:t>Finally, do not get too attached to your tests. Sometimes the best way to redesign something is to just delete it, the tests, and start over.</w:t>
+      </w:r>
+      <w:bookmarkStart w:id="0" w:name="_GoBack"/>
+      <w:bookmarkEnd w:id="0"/>
+    </w:p>
+    <w:p>
+      <w:pPr>
+        <w:pStyle w:val="Heading2"/>
+      </w:pPr>
       <w:r>
         <w:br w:type="page"/>
       </w:r>
@@ -7245,6 +7350,92 @@
     </w:lvl>
   </w:abstractNum>
   <w:abstractNum w:abstractNumId="10">
+    <w:nsid w:val="3CFD073F"/>
+    <w:multiLevelType w:val="hybridMultilevel"/>
+    <w:tmpl w:val="3900213C"/>
+    <w:lvl w:ilvl="0" w:tplc="0409000F">
+      <w:start w:val="1"/>
+      <w:numFmt w:val="decimal"/>
+      <w:lvlText w:val="%1."/>
+      <w:lvlJc w:val="left"/>
+      <w:pPr>
+        <w:ind w:left="3600" w:hanging="360"/>
+      </w:pPr>
+    </w:lvl>
+    <w:lvl w:ilvl="1" w:tplc="04090019" w:tentative="1">
+      <w:start w:val="1"/>
+      <w:numFmt w:val="lowerLetter"/>
+      <w:lvlText w:val="%2."/>
+      <w:lvlJc w:val="left"/>
+      <w:pPr>
+        <w:ind w:left="4320" w:hanging="360"/>
+      </w:pPr>
+    </w:lvl>
+    <w:lvl w:ilvl="2" w:tplc="0409001B" w:tentative="1">
+      <w:start w:val="1"/>
+      <w:numFmt w:val="lowerRoman"/>
+      <w:lvlText w:val="%3."/>
+      <w:lvlJc w:val="right"/>
+      <w:pPr>
+        <w:ind w:left="5040" w:hanging="180"/>
+      </w:pPr>
+    </w:lvl>
+    <w:lvl w:ilvl="3" w:tplc="0409000F" w:tentative="1">
+      <w:start w:val="1"/>
+      <w:numFmt w:val="decimal"/>
+      <w:lvlText w:val="%4."/>
+      <w:lvlJc w:val="left"/>
+      <w:pPr>
+        <w:ind w:left="5760" w:hanging="360"/>
+      </w:pPr>
+    </w:lvl>
+    <w:lvl w:ilvl="4" w:tplc="04090019" w:tentative="1">
+      <w:start w:val="1"/>
+      <w:numFmt w:val="lowerLetter"/>
+      <w:lvlText w:val="%5."/>
+      <w:lvlJc w:val="left"/>
+      <w:pPr>
+        <w:ind w:left="6480" w:hanging="360"/>
+      </w:pPr>
+    </w:lvl>
+    <w:lvl w:ilvl="5" w:tplc="0409001B" w:tentative="1">
+      <w:start w:val="1"/>
+      <w:numFmt w:val="lowerRoman"/>
+      <w:lvlText w:val="%6."/>
+      <w:lvlJc w:val="right"/>
+      <w:pPr>
+        <w:ind w:left="7200" w:hanging="180"/>
+      </w:pPr>
+    </w:lvl>
+    <w:lvl w:ilvl="6" w:tplc="0409000F" w:tentative="1">
+      <w:start w:val="1"/>
+      <w:numFmt w:val="decimal"/>
+      <w:lvlText w:val="%7."/>
+      <w:lvlJc w:val="left"/>
+      <w:pPr>
+        <w:ind w:left="7920" w:hanging="360"/>
+      </w:pPr>
+    </w:lvl>
+    <w:lvl w:ilvl="7" w:tplc="04090019" w:tentative="1">
+      <w:start w:val="1"/>
+      <w:numFmt w:val="lowerLetter"/>
+      <w:lvlText w:val="%8."/>
+      <w:lvlJc w:val="left"/>
+      <w:pPr>
+        <w:ind w:left="8640" w:hanging="360"/>
+      </w:pPr>
+    </w:lvl>
+    <w:lvl w:ilvl="8" w:tplc="0409001B" w:tentative="1">
+      <w:start w:val="1"/>
+      <w:numFmt w:val="lowerRoman"/>
+      <w:lvlText w:val="%9."/>
+      <w:lvlJc w:val="right"/>
+      <w:pPr>
+        <w:ind w:left="9360" w:hanging="180"/>
+      </w:pPr>
+    </w:lvl>
+  </w:abstractNum>
+  <w:abstractNum w:abstractNumId="11">
     <w:nsid w:val="3DE37AB8"/>
     <w:multiLevelType w:val="hybridMultilevel"/>
     <w:tmpl w:val="6DC0000E"/>
@@ -7357,7 +7548,7 @@
       </w:rPr>
     </w:lvl>
   </w:abstractNum>
-  <w:abstractNum w:abstractNumId="11">
+  <w:abstractNum w:abstractNumId="12">
     <w:nsid w:val="3E451718"/>
     <w:multiLevelType w:val="hybridMultilevel"/>
     <w:tmpl w:val="394A2FB0"/>
@@ -7443,7 +7634,7 @@
       </w:pPr>
     </w:lvl>
   </w:abstractNum>
-  <w:abstractNum w:abstractNumId="12">
+  <w:abstractNum w:abstractNumId="13">
     <w:nsid w:val="3ED0646B"/>
     <w:multiLevelType w:val="hybridMultilevel"/>
     <w:tmpl w:val="53BA94EC"/>
@@ -7556,7 +7747,7 @@
       </w:rPr>
     </w:lvl>
   </w:abstractNum>
-  <w:abstractNum w:abstractNumId="13">
+  <w:abstractNum w:abstractNumId="14">
     <w:nsid w:val="4483156F"/>
     <w:multiLevelType w:val="hybridMultilevel"/>
     <w:tmpl w:val="133422EC"/>
@@ -7642,7 +7833,179 @@
       </w:pPr>
     </w:lvl>
   </w:abstractNum>
-  <w:abstractNum w:abstractNumId="14">
+  <w:abstractNum w:abstractNumId="15">
+    <w:nsid w:val="45B87296"/>
+    <w:multiLevelType w:val="hybridMultilevel"/>
+    <w:tmpl w:val="5BC4E234"/>
+    <w:lvl w:ilvl="0" w:tplc="0409000F">
+      <w:start w:val="1"/>
+      <w:numFmt w:val="decimal"/>
+      <w:lvlText w:val="%1."/>
+      <w:lvlJc w:val="left"/>
+      <w:pPr>
+        <w:ind w:left="3600" w:hanging="360"/>
+      </w:pPr>
+    </w:lvl>
+    <w:lvl w:ilvl="1" w:tplc="04090019" w:tentative="1">
+      <w:start w:val="1"/>
+      <w:numFmt w:val="lowerLetter"/>
+      <w:lvlText w:val="%2."/>
+      <w:lvlJc w:val="left"/>
+      <w:pPr>
+        <w:ind w:left="4320" w:hanging="360"/>
+      </w:pPr>
+    </w:lvl>
+    <w:lvl w:ilvl="2" w:tplc="0409001B" w:tentative="1">
+      <w:start w:val="1"/>
+      <w:numFmt w:val="lowerRoman"/>
+      <w:lvlText w:val="%3."/>
+      <w:lvlJc w:val="right"/>
+      <w:pPr>
+        <w:ind w:left="5040" w:hanging="180"/>
+      </w:pPr>
+    </w:lvl>
+    <w:lvl w:ilvl="3" w:tplc="0409000F" w:tentative="1">
+      <w:start w:val="1"/>
+      <w:numFmt w:val="decimal"/>
+      <w:lvlText w:val="%4."/>
+      <w:lvlJc w:val="left"/>
+      <w:pPr>
+        <w:ind w:left="5760" w:hanging="360"/>
+      </w:pPr>
+    </w:lvl>
+    <w:lvl w:ilvl="4" w:tplc="04090019" w:tentative="1">
+      <w:start w:val="1"/>
+      <w:numFmt w:val="lowerLetter"/>
+      <w:lvlText w:val="%5."/>
+      <w:lvlJc w:val="left"/>
+      <w:pPr>
+        <w:ind w:left="6480" w:hanging="360"/>
+      </w:pPr>
+    </w:lvl>
+    <w:lvl w:ilvl="5" w:tplc="0409001B" w:tentative="1">
+      <w:start w:val="1"/>
+      <w:numFmt w:val="lowerRoman"/>
+      <w:lvlText w:val="%6."/>
+      <w:lvlJc w:val="right"/>
+      <w:pPr>
+        <w:ind w:left="7200" w:hanging="180"/>
+      </w:pPr>
+    </w:lvl>
+    <w:lvl w:ilvl="6" w:tplc="0409000F" w:tentative="1">
+      <w:start w:val="1"/>
+      <w:numFmt w:val="decimal"/>
+      <w:lvlText w:val="%7."/>
+      <w:lvlJc w:val="left"/>
+      <w:pPr>
+        <w:ind w:left="7920" w:hanging="360"/>
+      </w:pPr>
+    </w:lvl>
+    <w:lvl w:ilvl="7" w:tplc="04090019" w:tentative="1">
+      <w:start w:val="1"/>
+      <w:numFmt w:val="lowerLetter"/>
+      <w:lvlText w:val="%8."/>
+      <w:lvlJc w:val="left"/>
+      <w:pPr>
+        <w:ind w:left="8640" w:hanging="360"/>
+      </w:pPr>
+    </w:lvl>
+    <w:lvl w:ilvl="8" w:tplc="0409001B" w:tentative="1">
+      <w:start w:val="1"/>
+      <w:numFmt w:val="lowerRoman"/>
+      <w:lvlText w:val="%9."/>
+      <w:lvlJc w:val="right"/>
+      <w:pPr>
+        <w:ind w:left="9360" w:hanging="180"/>
+      </w:pPr>
+    </w:lvl>
+  </w:abstractNum>
+  <w:abstractNum w:abstractNumId="16">
+    <w:nsid w:val="49323E51"/>
+    <w:multiLevelType w:val="hybridMultilevel"/>
+    <w:tmpl w:val="59D25C84"/>
+    <w:lvl w:ilvl="0" w:tplc="0409000F">
+      <w:start w:val="1"/>
+      <w:numFmt w:val="decimal"/>
+      <w:lvlText w:val="%1."/>
+      <w:lvlJc w:val="left"/>
+      <w:pPr>
+        <w:ind w:left="720" w:hanging="360"/>
+      </w:pPr>
+    </w:lvl>
+    <w:lvl w:ilvl="1" w:tplc="04090019" w:tentative="1">
+      <w:start w:val="1"/>
+      <w:numFmt w:val="lowerLetter"/>
+      <w:lvlText w:val="%2."/>
+      <w:lvlJc w:val="left"/>
+      <w:pPr>
+        <w:ind w:left="1440" w:hanging="360"/>
+      </w:pPr>
+    </w:lvl>
+    <w:lvl w:ilvl="2" w:tplc="0409001B" w:tentative="1">
+      <w:start w:val="1"/>
+      <w:numFmt w:val="lowerRoman"/>
+      <w:lvlText w:val="%3."/>
+      <w:lvlJc w:val="right"/>
+      <w:pPr>
+        <w:ind w:left="2160" w:hanging="180"/>
+      </w:pPr>
+    </w:lvl>
+    <w:lvl w:ilvl="3" w:tplc="0409000F" w:tentative="1">
+      <w:start w:val="1"/>
+      <w:numFmt w:val="decimal"/>
+      <w:lvlText w:val="%4."/>
+      <w:lvlJc w:val="left"/>
+      <w:pPr>
+        <w:ind w:left="2880" w:hanging="360"/>
+      </w:pPr>
+    </w:lvl>
+    <w:lvl w:ilvl="4" w:tplc="04090019" w:tentative="1">
+      <w:start w:val="1"/>
+      <w:numFmt w:val="lowerLetter"/>
+      <w:lvlText w:val="%5."/>
+      <w:lvlJc w:val="left"/>
+      <w:pPr>
+        <w:ind w:left="3600" w:hanging="360"/>
+      </w:pPr>
+    </w:lvl>
+    <w:lvl w:ilvl="5" w:tplc="0409001B" w:tentative="1">
+      <w:start w:val="1"/>
+      <w:numFmt w:val="lowerRoman"/>
+      <w:lvlText w:val="%6."/>
+      <w:lvlJc w:val="right"/>
+      <w:pPr>
+        <w:ind w:left="4320" w:hanging="180"/>
+      </w:pPr>
+    </w:lvl>
+    <w:lvl w:ilvl="6" w:tplc="0409000F" w:tentative="1">
+      <w:start w:val="1"/>
+      <w:numFmt w:val="decimal"/>
+      <w:lvlText w:val="%7."/>
+      <w:lvlJc w:val="left"/>
+      <w:pPr>
+        <w:ind w:left="5040" w:hanging="360"/>
+      </w:pPr>
+    </w:lvl>
+    <w:lvl w:ilvl="7" w:tplc="04090019" w:tentative="1">
+      <w:start w:val="1"/>
+      <w:numFmt w:val="lowerLetter"/>
+      <w:lvlText w:val="%8."/>
+      <w:lvlJc w:val="left"/>
+      <w:pPr>
+        <w:ind w:left="5760" w:hanging="360"/>
+      </w:pPr>
+    </w:lvl>
+    <w:lvl w:ilvl="8" w:tplc="0409001B" w:tentative="1">
+      <w:start w:val="1"/>
+      <w:numFmt w:val="lowerRoman"/>
+      <w:lvlText w:val="%9."/>
+      <w:lvlJc w:val="right"/>
+      <w:pPr>
+        <w:ind w:left="6480" w:hanging="180"/>
+      </w:pPr>
+    </w:lvl>
+  </w:abstractNum>
+  <w:abstractNum w:abstractNumId="17">
     <w:nsid w:val="4C8132B2"/>
     <w:multiLevelType w:val="hybridMultilevel"/>
     <w:tmpl w:val="286C1D9E"/>
@@ -7755,7 +8118,7 @@
       </w:rPr>
     </w:lvl>
   </w:abstractNum>
-  <w:abstractNum w:abstractNumId="15">
+  <w:abstractNum w:abstractNumId="18">
     <w:nsid w:val="63477190"/>
     <w:multiLevelType w:val="hybridMultilevel"/>
     <w:tmpl w:val="00447408"/>
@@ -7868,7 +8231,7 @@
       </w:rPr>
     </w:lvl>
   </w:abstractNum>
-  <w:abstractNum w:abstractNumId="16">
+  <w:abstractNum w:abstractNumId="19">
     <w:nsid w:val="67433A58"/>
     <w:multiLevelType w:val="hybridMultilevel"/>
     <w:tmpl w:val="1CAA0852"/>
@@ -7981,7 +8344,7 @@
       </w:rPr>
     </w:lvl>
   </w:abstractNum>
-  <w:abstractNum w:abstractNumId="17">
+  <w:abstractNum w:abstractNumId="20">
     <w:nsid w:val="6F22459A"/>
     <w:multiLevelType w:val="hybridMultilevel"/>
     <w:tmpl w:val="CDCA49A4"/>
@@ -8094,7 +8457,7 @@
       </w:rPr>
     </w:lvl>
   </w:abstractNum>
-  <w:abstractNum w:abstractNumId="18">
+  <w:abstractNum w:abstractNumId="21">
     <w:nsid w:val="76821BF0"/>
     <w:multiLevelType w:val="hybridMultilevel"/>
     <w:tmpl w:val="D762560A"/>
@@ -8208,16 +8571,16 @@
     </w:lvl>
   </w:abstractNum>
   <w:num w:numId="1">
-    <w:abstractNumId w:val="14"/>
+    <w:abstractNumId w:val="17"/>
   </w:num>
   <w:num w:numId="2">
-    <w:abstractNumId w:val="17"/>
+    <w:abstractNumId w:val="20"/>
   </w:num>
   <w:num w:numId="3">
     <w:abstractNumId w:val="4"/>
   </w:num>
   <w:num w:numId="4">
-    <w:abstractNumId w:val="11"/>
+    <w:abstractNumId w:val="12"/>
   </w:num>
   <w:num w:numId="5">
     <w:abstractNumId w:val="7"/>
@@ -8235,34 +8598,43 @@
     <w:abstractNumId w:val="3"/>
   </w:num>
   <w:num w:numId="10">
-    <w:abstractNumId w:val="16"/>
+    <w:abstractNumId w:val="19"/>
   </w:num>
   <w:num w:numId="11">
     <w:abstractNumId w:val="9"/>
   </w:num>
   <w:num w:numId="12">
-    <w:abstractNumId w:val="13"/>
+    <w:abstractNumId w:val="14"/>
   </w:num>
   <w:num w:numId="13">
-    <w:abstractNumId w:val="18"/>
+    <w:abstractNumId w:val="21"/>
   </w:num>
   <w:num w:numId="14">
-    <w:abstractNumId w:val="12"/>
+    <w:abstractNumId w:val="13"/>
   </w:num>
   <w:num w:numId="15">
     <w:abstractNumId w:val="2"/>
   </w:num>
   <w:num w:numId="16">
-    <w:abstractNumId w:val="10"/>
+    <w:abstractNumId w:val="11"/>
   </w:num>
   <w:num w:numId="17">
-    <w:abstractNumId w:val="15"/>
+    <w:abstractNumId w:val="18"/>
   </w:num>
   <w:num w:numId="18">
     <w:abstractNumId w:val="1"/>
   </w:num>
   <w:num w:numId="19">
     <w:abstractNumId w:val="8"/>
+  </w:num>
+  <w:num w:numId="20">
+    <w:abstractNumId w:val="15"/>
+  </w:num>
+  <w:num w:numId="21">
+    <w:abstractNumId w:val="10"/>
+  </w:num>
+  <w:num w:numId="22">
+    <w:abstractNumId w:val="16"/>
   </w:num>
 </w:numbering>
 </file>
@@ -9406,7 +9778,7 @@
 </file>
 
 <file path=customXml/itemProps1.xml><?xml version="1.0" encoding="utf-8"?>
-<ds:datastoreItem xmlns:ds="http://schemas.openxmlformats.org/officeDocument/2006/customXml" ds:itemID="{CB890B90-8405-8446-9E74-EA11B903DEB8}">
+<ds:datastoreItem xmlns:ds="http://schemas.openxmlformats.org/officeDocument/2006/customXml" ds:itemID="{DFD9DBCE-5250-9A49-82F1-FBF1E192FAFC}">
   <ds:schemaRefs>
     <ds:schemaRef ds:uri="http://schemas.openxmlformats.org/officeDocument/2006/bibliography"/>
   </ds:schemaRefs>

</xml_diff>

<commit_message>
Exercise 47 test runs smoothly. Base Exercise complete.
</commit_message>
<xml_diff>
--- a/Python Dictionary, Notes, Tips & Tricks.docx
+++ b/Python Dictionary, Notes, Tips & Tricks.docx
@@ -5331,7 +5331,10 @@
         </w:numPr>
       </w:pPr>
       <w:r>
-        <w:t>Finally, do not get too attached to your tests. Sometimes the best way to redesign something is to just delete it, the tests, and start over.</w:t>
+        <w:t>Finally, do not get too attached to your tests. Sometimes the best way to redesign something is to just delet</w:t>
+      </w:r>
+      <w:r>
+        <w:t>e it, the tests, and start over.</w:t>
       </w:r>
       <w:bookmarkStart w:id="0" w:name="_GoBack"/>
       <w:bookmarkEnd w:id="0"/>
@@ -9778,7 +9781,7 @@
 </file>
 
 <file path=customXml/itemProps1.xml><?xml version="1.0" encoding="utf-8"?>
-<ds:datastoreItem xmlns:ds="http://schemas.openxmlformats.org/officeDocument/2006/customXml" ds:itemID="{DFD9DBCE-5250-9A49-82F1-FBF1E192FAFC}">
+<ds:datastoreItem xmlns:ds="http://schemas.openxmlformats.org/officeDocument/2006/customXml" ds:itemID="{DF0B6D13-12B2-734E-8005-EFF492687BB3}">
   <ds:schemaRefs>
     <ds:schemaRef ds:uri="http://schemas.openxmlformats.org/officeDocument/2006/bibliography"/>
   </ds:schemaRefs>

</xml_diff>

<commit_message>
Ex 49: Getting ready to write tester
</commit_message>
<xml_diff>
--- a/Python Dictionary, Notes, Tips & Tricks.docx
+++ b/Python Dictionary, Notes, Tips & Tricks.docx
@@ -564,6 +564,158 @@
       <w:pPr>
         <w:ind w:left="2880" w:hanging="2880"/>
       </w:pPr>
+      <w:r>
+        <w:rPr>
+          <w:i/>
+        </w:rPr>
+        <w:t>Tuple</w:t>
+      </w:r>
+      <w:r>
+        <w:tab/>
+        <w:t>A Python data-structure that is a list that the program doesn’t/“can’t” modify. It’s created by putting data inside parentheses, separated by a comma. This is exemplified in Exercise 48 (the Lexicon) by these examples:</w:t>
+      </w:r>
+      <w:r>
+        <w:br/>
+      </w:r>
+      <w:r>
+        <w:br/>
+      </w:r>
+      <w:proofErr w:type="spellStart"/>
+      <w:r>
+        <w:rPr>
+          <w:b/>
+        </w:rPr>
+        <w:t>first_word</w:t>
+      </w:r>
+      <w:proofErr w:type="spellEnd"/>
+      <w:r>
+        <w:rPr>
+          <w:b/>
+        </w:rPr>
+        <w:t xml:space="preserve"> = (‘direction’, ‘north’)</w:t>
+      </w:r>
+      <w:r>
+        <w:rPr>
+          <w:b/>
+        </w:rPr>
+        <w:br/>
+      </w:r>
+      <w:proofErr w:type="spellStart"/>
+      <w:r>
+        <w:rPr>
+          <w:b/>
+        </w:rPr>
+        <w:t>second_word</w:t>
+      </w:r>
+      <w:proofErr w:type="spellEnd"/>
+      <w:r>
+        <w:rPr>
+          <w:b/>
+        </w:rPr>
+        <w:t xml:space="preserve"> = (‘verb’, ‘go’)</w:t>
+      </w:r>
+      <w:r>
+        <w:rPr>
+          <w:b/>
+        </w:rPr>
+        <w:br/>
+      </w:r>
+      <w:proofErr w:type="spellStart"/>
+      <w:r>
+        <w:rPr>
+          <w:b/>
+        </w:rPr>
+        <w:t>third_word</w:t>
+      </w:r>
+      <w:proofErr w:type="spellEnd"/>
+      <w:r>
+        <w:rPr>
+          <w:b/>
+        </w:rPr>
+        <w:t xml:space="preserve"> = (‘noun’, ‘cabinet’)</w:t>
+      </w:r>
+    </w:p>
+    <w:p>
+      <w:pPr>
+        <w:ind w:left="2880" w:hanging="2880"/>
+      </w:pPr>
+    </w:p>
+    <w:p>
+      <w:pPr>
+        <w:ind w:left="2880" w:hanging="2880"/>
+      </w:pPr>
+      <w:r>
+        <w:rPr>
+          <w:i/>
+        </w:rPr>
+        <w:t>Testing</w:t>
+      </w:r>
+      <w:r>
+        <w:tab/>
+        <w:t>For a good review of testing, see Examples 47-49.</w:t>
+      </w:r>
+    </w:p>
+    <w:p>
+      <w:pPr>
+        <w:ind w:left="2880" w:hanging="2880"/>
+      </w:pPr>
+    </w:p>
+    <w:p>
+      <w:pPr>
+        <w:ind w:left="2880" w:hanging="2880"/>
+      </w:pPr>
+      <w:r>
+        <w:rPr>
+          <w:i/>
+        </w:rPr>
+        <w:t>Exception</w:t>
+      </w:r>
+      <w:r>
+        <w:tab/>
+        <w:t>An error from a function that has run</w:t>
+      </w:r>
+      <w:r>
+        <w:t xml:space="preserve">. The function “raises” an exception when it encounters an error. For example </w:t>
+      </w:r>
+      <w:proofErr w:type="spellStart"/>
+      <w:r>
+        <w:rPr>
+          <w:b/>
+        </w:rPr>
+        <w:t>int</w:t>
+      </w:r>
+      <w:proofErr w:type="spellEnd"/>
+      <w:r>
+        <w:rPr>
+          <w:b/>
+        </w:rPr>
+        <w:t>(“word”)</w:t>
+      </w:r>
+      <w:r>
+        <w:t xml:space="preserve"> raises a </w:t>
+      </w:r>
+      <w:proofErr w:type="spellStart"/>
+      <w:r>
+        <w:rPr>
+          <w:b/>
+          <w:i/>
+        </w:rPr>
+        <w:t>ValueError</w:t>
+      </w:r>
+      <w:proofErr w:type="spellEnd"/>
+      <w:r>
+        <w:t xml:space="preserve"> exception.</w:t>
+      </w:r>
+    </w:p>
+    <w:p>
+      <w:pPr>
+        <w:ind w:left="2880" w:hanging="2880"/>
+      </w:pPr>
+    </w:p>
+    <w:p>
+      <w:pPr>
+        <w:ind w:left="2880" w:hanging="2880"/>
+      </w:pPr>
     </w:p>
     <w:p>
       <w:pPr>
@@ -2606,6 +2758,92 @@
         </w:rPr>
         <w:t xml:space="preserve"> is present, it specifies a “cleanup” handler.</w:t>
       </w:r>
+      <w:r>
+        <w:rPr>
+          <w:color w:val="000000" w:themeColor="text1"/>
+        </w:rPr>
+        <w:br/>
+      </w:r>
+      <w:r>
+        <w:rPr>
+          <w:color w:val="000000" w:themeColor="text1"/>
+        </w:rPr>
+        <w:br/>
+        <w:t xml:space="preserve">The </w:t>
+      </w:r>
+      <w:r>
+        <w:rPr>
+          <w:b/>
+          <w:color w:val="000000" w:themeColor="text1"/>
+        </w:rPr>
+        <w:t>try</w:t>
+      </w:r>
+      <w:r>
+        <w:rPr>
+          <w:color w:val="000000" w:themeColor="text1"/>
+        </w:rPr>
+        <w:t xml:space="preserve"> block can contain a block of code to execute for the </w:t>
+      </w:r>
+      <w:r>
+        <w:rPr>
+          <w:b/>
+          <w:color w:val="000000" w:themeColor="text1"/>
+        </w:rPr>
+        <w:t>True</w:t>
+      </w:r>
+      <w:r>
+        <w:rPr>
+          <w:color w:val="000000" w:themeColor="text1"/>
+        </w:rPr>
+        <w:t xml:space="preserve"> state. The </w:t>
+      </w:r>
+      <w:r>
+        <w:rPr>
+          <w:b/>
+          <w:color w:val="000000" w:themeColor="text1"/>
+        </w:rPr>
+        <w:t>except</w:t>
+      </w:r>
+      <w:r>
+        <w:rPr>
+          <w:color w:val="000000" w:themeColor="text1"/>
+        </w:rPr>
+        <w:t xml:space="preserve">, </w:t>
+      </w:r>
+      <w:r>
+        <w:rPr>
+          <w:b/>
+          <w:color w:val="000000" w:themeColor="text1"/>
+        </w:rPr>
+        <w:t>else</w:t>
+      </w:r>
+      <w:r>
+        <w:rPr>
+          <w:color w:val="000000" w:themeColor="text1"/>
+        </w:rPr>
+        <w:t xml:space="preserve">, and </w:t>
+      </w:r>
+      <w:r>
+        <w:rPr>
+          <w:b/>
+          <w:color w:val="000000" w:themeColor="text1"/>
+        </w:rPr>
+        <w:t>finally</w:t>
+      </w:r>
+      <w:r>
+        <w:rPr>
+          <w:color w:val="000000" w:themeColor="text1"/>
+        </w:rPr>
+        <w:t xml:space="preserve"> can also be blocks of code.</w:t>
+      </w:r>
+      <w:bookmarkStart w:id="0" w:name="_GoBack"/>
+      <w:bookmarkEnd w:id="0"/>
+      <w:r>
+        <w:rPr>
+          <w:color w:val="000000" w:themeColor="text1"/>
+        </w:rPr>
+        <w:t xml:space="preserve"> </w:t>
+      </w:r>
     </w:p>
     <w:p>
       <w:pPr>
@@ -5336,8 +5574,6 @@
       <w:r>
         <w:t>e it, the tests, and start over.</w:t>
       </w:r>
-      <w:bookmarkStart w:id="0" w:name="_GoBack"/>
-      <w:bookmarkEnd w:id="0"/>
     </w:p>
     <w:p>
       <w:pPr>
@@ -9781,7 +10017,7 @@
 </file>
 
 <file path=customXml/itemProps1.xml><?xml version="1.0" encoding="utf-8"?>
-<ds:datastoreItem xmlns:ds="http://schemas.openxmlformats.org/officeDocument/2006/customXml" ds:itemID="{DF0B6D13-12B2-734E-8005-EFF492687BB3}">
+<ds:datastoreItem xmlns:ds="http://schemas.openxmlformats.org/officeDocument/2006/customXml" ds:itemID="{5506DCCA-D4A4-1C4C-A39E-4AF8A73470DE}">
   <ds:schemaRefs>
     <ds:schemaRef ds:uri="http://schemas.openxmlformats.org/officeDocument/2006/bibliography"/>
   </ds:schemaRefs>

</xml_diff>